<commit_message>
update Grafiken / Wahrsch. Auto
</commit_message>
<xml_diff>
--- a/Bericht/Dokumentation Steinschlag.docx
+++ b/Bericht/Dokumentation Steinschlag.docx
@@ -2918,60 +2918,113 @@
       </w:r>
     </w:p>
     <w:p>
-      <w:r>
-        <w:rPr>
-          <w:noProof/>
-        </w:rPr>
-        <w:lastRenderedPageBreak/>
-        <w:drawing>
-          <wp:inline distT="0" distB="0" distL="0" distR="0" wp14:anchorId="7209877C" wp14:editId="729FA6B1">
-            <wp:extent cx="2423279" cy="1764000"/>
-            <wp:effectExtent l="0" t="0" r="0" b="8255"/>
-            <wp:docPr id="15" name="Grafik 15"/>
-            <wp:cNvGraphicFramePr>
-              <a:graphicFrameLocks xmlns:a="http://schemas.openxmlformats.org/drawingml/2006/main" noChangeAspect="1"/>
-            </wp:cNvGraphicFramePr>
-            <a:graphic xmlns:a="http://schemas.openxmlformats.org/drawingml/2006/main">
-              <a:graphicData uri="http://schemas.openxmlformats.org/drawingml/2006/picture">
-                <pic:pic xmlns:pic="http://schemas.openxmlformats.org/drawingml/2006/picture">
-                  <pic:nvPicPr>
-                    <pic:cNvPr id="0" name="Picture 9"/>
-                    <pic:cNvPicPr>
-                      <a:picLocks noChangeAspect="1" noChangeArrowheads="1"/>
-                    </pic:cNvPicPr>
-                  </pic:nvPicPr>
-                  <pic:blipFill>
-                    <a:blip r:embed="rId20">
-                      <a:extLst>
-                        <a:ext uri="{28A0092B-C50C-407E-A947-70E740481C1C}">
-                          <a14:useLocalDpi xmlns:a14="http://schemas.microsoft.com/office/drawing/2010/main" val="0"/>
-                        </a:ext>
-                      </a:extLst>
-                    </a:blip>
-                    <a:srcRect/>
-                    <a:stretch>
-                      <a:fillRect/>
-                    </a:stretch>
-                  </pic:blipFill>
-                  <pic:spPr bwMode="auto">
-                    <a:xfrm>
-                      <a:off x="0" y="0"/>
-                      <a:ext cx="2423279" cy="1764000"/>
-                    </a:xfrm>
-                    <a:prstGeom prst="rect">
-                      <a:avLst/>
-                    </a:prstGeom>
-                    <a:noFill/>
-                    <a:ln>
+      <w:del w:id="62" w:author="Julia Lobatón (s)" w:date="2021-12-17T08:58:00Z">
+        <w:r>
+          <w:rPr>
+            <w:noProof/>
+          </w:rPr>
+          <w:lastRenderedPageBreak/>
+          <w:drawing>
+            <wp:inline distT="0" distB="0" distL="0" distR="0" wp14:anchorId="7209877C" wp14:editId="227C886F">
+              <wp:extent cx="2423279" cy="1764000"/>
+              <wp:effectExtent l="0" t="0" r="0" b="8255"/>
+              <wp:docPr id="15" name="Grafik 15"/>
+              <wp:cNvGraphicFramePr>
+                <a:graphicFrameLocks xmlns:a="http://schemas.openxmlformats.org/drawingml/2006/main" noChangeAspect="1"/>
+              </wp:cNvGraphicFramePr>
+              <a:graphic xmlns:a="http://schemas.openxmlformats.org/drawingml/2006/main">
+                <a:graphicData uri="http://schemas.openxmlformats.org/drawingml/2006/picture">
+                  <pic:pic xmlns:pic="http://schemas.openxmlformats.org/drawingml/2006/picture">
+                    <pic:nvPicPr>
+                      <pic:cNvPr id="0" name="Picture 9"/>
+                      <pic:cNvPicPr>
+                        <a:picLocks noChangeAspect="1" noChangeArrowheads="1"/>
+                      </pic:cNvPicPr>
+                    </pic:nvPicPr>
+                    <pic:blipFill>
+                      <a:blip r:embed="rId20">
+                        <a:extLst>
+                          <a:ext uri="{28A0092B-C50C-407E-A947-70E740481C1C}">
+                            <a14:useLocalDpi xmlns:a14="http://schemas.microsoft.com/office/drawing/2010/main" val="0"/>
+                          </a:ext>
+                        </a:extLst>
+                      </a:blip>
+                      <a:srcRect/>
+                      <a:stretch>
+                        <a:fillRect/>
+                      </a:stretch>
+                    </pic:blipFill>
+                    <pic:spPr bwMode="auto">
+                      <a:xfrm>
+                        <a:off x="0" y="0"/>
+                        <a:ext cx="2423279" cy="1764000"/>
+                      </a:xfrm>
+                      <a:prstGeom prst="rect">
+                        <a:avLst/>
+                      </a:prstGeom>
                       <a:noFill/>
-                    </a:ln>
-                  </pic:spPr>
-                </pic:pic>
-              </a:graphicData>
-            </a:graphic>
-          </wp:inline>
-        </w:drawing>
-      </w:r>
+                      <a:ln>
+                        <a:noFill/>
+                      </a:ln>
+                    </pic:spPr>
+                  </pic:pic>
+                </a:graphicData>
+              </a:graphic>
+            </wp:inline>
+          </w:drawing>
+        </w:r>
+      </w:del>
+      <w:ins w:id="63" w:author="Julia Lobatón (s)" w:date="2021-12-17T08:58:00Z">
+        <w:r>
+          <w:rPr>
+            <w:noProof/>
+          </w:rPr>
+          <w:drawing>
+            <wp:inline distT="0" distB="0" distL="0" distR="0" wp14:anchorId="5ED99A1A" wp14:editId="5CF9BF72">
+              <wp:extent cx="2421255" cy="1763395"/>
+              <wp:effectExtent l="0" t="0" r="0" b="8255"/>
+              <wp:docPr id="17" name="Grafik 17"/>
+              <wp:cNvGraphicFramePr/>
+              <a:graphic xmlns:a="http://schemas.openxmlformats.org/drawingml/2006/main">
+                <a:graphicData uri="http://schemas.openxmlformats.org/drawingml/2006/picture">
+                  <pic:pic xmlns:pic="http://schemas.openxmlformats.org/drawingml/2006/picture">
+                    <pic:nvPicPr>
+                      <pic:cNvPr id="14" name="Grafik 14"/>
+                      <pic:cNvPicPr/>
+                    </pic:nvPicPr>
+                    <pic:blipFill>
+                      <a:blip r:embed="rId21">
+                        <a:extLst>
+                          <a:ext uri="{28A0092B-C50C-407E-A947-70E740481C1C}">
+                            <a14:useLocalDpi xmlns:a14="http://schemas.microsoft.com/office/drawing/2010/main" val="0"/>
+                          </a:ext>
+                        </a:extLst>
+                      </a:blip>
+                      <a:srcRect/>
+                      <a:stretch>
+                        <a:fillRect/>
+                      </a:stretch>
+                    </pic:blipFill>
+                    <pic:spPr bwMode="auto">
+                      <a:xfrm>
+                        <a:off x="0" y="0"/>
+                        <a:ext cx="2421255" cy="1763395"/>
+                      </a:xfrm>
+                      <a:prstGeom prst="rect">
+                        <a:avLst/>
+                      </a:prstGeom>
+                      <a:noFill/>
+                      <a:ln>
+                        <a:noFill/>
+                      </a:ln>
+                    </pic:spPr>
+                  </pic:pic>
+                </a:graphicData>
+              </a:graphic>
+            </wp:inline>
+          </w:drawing>
+        </w:r>
+      </w:ins>
       <w:r>
         <w:rPr>
           <w:noProof/>
@@ -2994,7 +3047,7 @@
                     </pic:cNvPicPr>
                   </pic:nvPicPr>
                   <pic:blipFill>
-                    <a:blip r:embed="rId21">
+                    <a:blip r:embed="rId22">
                       <a:extLst>
                         <a:ext uri="{28A0092B-C50C-407E-A947-70E740481C1C}">
                           <a14:useLocalDpi xmlns:a14="http://schemas.microsoft.com/office/drawing/2010/main" val="0"/>
@@ -3032,11 +3085,11 @@
       <w:pPr>
         <w:pStyle w:val="berschrift1"/>
       </w:pPr>
-      <w:bookmarkStart w:id="62" w:name="_Toc90555196"/>
+      <w:bookmarkStart w:id="64" w:name="_Toc90555196"/>
       <w:r>
         <w:t>Vorgehen und Berechnungen</w:t>
       </w:r>
-      <w:bookmarkEnd w:id="62"/>
+      <w:bookmarkEnd w:id="64"/>
     </w:p>
     <w:p>
       <w:r>
@@ -3239,6 +3292,7 @@
     <w:p>
       <w:pPr>
         <w:rPr>
+          <w:del w:id="65" w:author="Julia Lobatón (s)" w:date="2021-12-17T08:30:00Z"/>
           <w:rFonts w:eastAsiaTheme="minorHAnsi"/>
           <w:lang w:val="de-DE"/>
         </w:rPr>
@@ -3249,6 +3303,14 @@
         </w:rPr>
         <w:t>Weiter haben wir für jeden Stein pro Zone den Zeitabstand zum vorherigen Steinfall berechnet. Dazu wurde eine simple Differenz verwendet.</w:t>
       </w:r>
+      <w:ins w:id="66" w:author="Julia Lobatón (s)" w:date="2021-12-17T08:30:00Z">
+        <w:r>
+          <w:rPr>
+            <w:lang w:val="de-DE"/>
+          </w:rPr>
+          <w:t xml:space="preserve"> </w:t>
+        </w:r>
+      </w:ins>
     </w:p>
     <w:p>
       <w:pPr>
@@ -3266,6 +3328,7 @@
     <w:p>
       <w:pPr>
         <w:rPr>
+          <w:del w:id="67" w:author="Julia Lobatón (s)" w:date="2021-12-17T08:30:00Z"/>
           <w:lang w:val="de-DE"/>
         </w:rPr>
       </w:pPr>
@@ -3289,10 +3352,20 @@
         </w:rPr>
         <w:t xml:space="preserve"> verwendet. Die sechs Variablen sind die Masse, Geschwindigkeit und Zeitabstände zwischen den Steinen für beide Zonen.</w:t>
       </w:r>
-    </w:p>
-    <w:p>
-      <w:pPr>
-        <w:rPr>
+      <w:ins w:id="68" w:author="Julia Lobatón (s)" w:date="2021-12-17T08:30:00Z">
+        <w:r>
+          <w:rPr>
+            <w:lang w:val="de-DE"/>
+          </w:rPr>
+          <w:t xml:space="preserve"> </w:t>
+        </w:r>
+      </w:ins>
+    </w:p>
+    <w:p>
+      <w:pPr>
+        <w:rPr>
+          <w:del w:id="69" w:author="Julia Lobatón (s)" w:date="2021-12-17T08:32:00Z"/>
+          <w:moveTo w:id="70" w:author="Julia Lobatón (s)" w:date="2021-12-17T08:32:00Z"/>
           <w:lang w:val="de-DE"/>
         </w:rPr>
       </w:pPr>
@@ -3317,43 +3390,131 @@
         </w:rPr>
         <w:t>Normal-Verteilung).</w:t>
       </w:r>
-    </w:p>
+      <w:ins w:id="71" w:author="Julia Lobatón (s)" w:date="2021-12-17T08:32:00Z">
+        <w:r>
+          <w:rPr>
+            <w:lang w:val="de-DE"/>
+          </w:rPr>
+          <w:t xml:space="preserve"> </w:t>
+        </w:r>
+      </w:ins>
+      <w:moveToRangeStart w:id="72" w:author="Julia Lobatón (s)" w:date="2021-12-17T08:32:00Z" w:name="move90622345"/>
+      <w:moveTo w:id="73" w:author="Julia Lobatón (s)" w:date="2021-12-17T08:32:00Z">
+        <w:r>
+          <w:t xml:space="preserve">Für die </w:t>
+        </w:r>
+        <w:r>
+          <w:rPr>
+            <w:lang w:val="de-DE"/>
+          </w:rPr>
+          <w:t>simulierten Steinen konnten wir anhand der Masse und Geschwindigkeit</w:t>
+        </w:r>
+        <w:r>
+          <w:t xml:space="preserve"> mittels</w:t>
+        </w:r>
+        <w:r>
+          <w:rPr>
+            <w:lang w:val="de-DE"/>
+          </w:rPr>
+          <w:t xml:space="preserve"> der obengenannten Formel die kinetische Energie berechnen.</w:t>
+        </w:r>
+      </w:moveTo>
+    </w:p>
+    <w:moveToRangeEnd w:id="72"/>
     <w:p>
       <w:pPr>
         <w:rPr>
           <w:lang w:val="de-DE"/>
         </w:rPr>
       </w:pPr>
-      <w:r>
-        <w:t xml:space="preserve">Für die </w:t>
-      </w:r>
-      <w:r>
-        <w:rPr>
+    </w:p>
+    <w:p>
+      <w:pPr>
+        <w:rPr>
+          <w:moveFrom w:id="74" w:author="Julia Lobatón (s)" w:date="2021-12-17T08:32:00Z"/>
           <w:lang w:val="de-DE"/>
         </w:rPr>
-        <w:t>simulierten Steinen konnten wir anhand der Masse und Geschwindigkeit</w:t>
-      </w:r>
-      <w:r>
-        <w:t xml:space="preserve"> mittels</w:t>
-      </w:r>
-      <w:r>
+      </w:pPr>
+      <w:moveFromRangeStart w:id="75" w:author="Julia Lobatón (s)" w:date="2021-12-17T08:32:00Z" w:name="move90622345"/>
+      <w:moveFrom w:id="76" w:author="Julia Lobatón (s)" w:date="2021-12-17T08:32:00Z">
+        <w:r>
+          <w:t xml:space="preserve">Für die </w:t>
+        </w:r>
+        <w:r>
+          <w:rPr>
+            <w:lang w:val="de-DE"/>
+          </w:rPr>
+          <w:t>simulierten Steinen konnten wir anhand der Masse und Geschwindigkeit</w:t>
+        </w:r>
+        <w:r>
+          <w:t xml:space="preserve"> mittels</w:t>
+        </w:r>
+        <w:r>
+          <w:rPr>
+            <w:lang w:val="de-DE"/>
+          </w:rPr>
+          <w:t xml:space="preserve"> der obengenannten Formel die kinetische Energie berechnen.</w:t>
+        </w:r>
+      </w:moveFrom>
+    </w:p>
+    <w:moveFromRangeEnd w:id="75"/>
+    <w:p>
+      <w:pPr>
         <w:rPr>
           <w:lang w:val="de-DE"/>
         </w:rPr>
-        <w:t xml:space="preserve"> der obengenannten Formel die kinetische Energie berechnen.</w:t>
-      </w:r>
-    </w:p>
-    <w:p>
-      <w:pPr>
+      </w:pPr>
+      <w:r>
         <w:rPr>
           <w:lang w:val="de-DE"/>
         </w:rPr>
-      </w:pPr>
+        <w:t>Nach diesem Schritt konnten bereits die Steine, die das Netz direkt durchschlagen haben, berechnet werden. Dabei wurde der vorgegebene Richtwert von 1‘000 k</w:t>
+      </w:r>
+      <w:r>
+        <w:t>J</w:t>
+      </w:r>
       <w:r>
         <w:rPr>
           <w:lang w:val="de-DE"/>
         </w:rPr>
-        <w:t>Nach diesem Schritt konnten bereits die Steine, die das Netz direkt durchschlagen haben, berechnet werden. Dabei wurde der vorgegebene Richtwert von 1‘000 k</w:t>
+        <w:t xml:space="preserve"> verwendet.</w:t>
+      </w:r>
+    </w:p>
+    <w:p>
+      <w:pPr>
+        <w:rPr>
+          <w:del w:id="77" w:author="Julia Lobatón (s)" w:date="2021-12-17T08:31:00Z"/>
+          <w:lang w:val="de-DE"/>
+        </w:rPr>
+      </w:pPr>
+      <w:r>
+        <w:rPr>
+          <w:lang w:val="de-DE"/>
+        </w:rPr>
+        <w:t xml:space="preserve">Zur Berechnung der Anzahl Steine, die aufgrund des vollen Netzes auf die </w:t>
+      </w:r>
+      <w:proofErr w:type="spellStart"/>
+      <w:r>
+        <w:rPr>
+          <w:lang w:val="de-DE"/>
+        </w:rPr>
+        <w:t>Strasse</w:t>
+      </w:r>
+      <w:proofErr w:type="spellEnd"/>
+      <w:r>
+        <w:rPr>
+          <w:lang w:val="de-DE"/>
+        </w:rPr>
+        <w:t xml:space="preserve"> fallen, mussten zuerst die simulierten Steine aus beiden Zonen in einen einheitlichen Zeitstrahl gebracht werden. Anhand des Zeitstrahls wurde jeder Tag, an dem </w:t>
+      </w:r>
+      <w:r>
+        <w:t>im</w:t>
+      </w:r>
+      <w:r>
+        <w:rPr>
+          <w:lang w:val="de-DE"/>
+        </w:rPr>
+        <w:t xml:space="preserve"> Netz die kritische Masse von über 2‘000 kg lag, ersichtlich. Ist an diesen Tagen auch ein Stein mit einer Energie von über 500 k</w:t>
       </w:r>
       <w:r>
         <w:t>J</w:t>
@@ -3362,20 +3523,51 @@
         <w:rPr>
           <w:lang w:val="de-DE"/>
         </w:rPr>
-        <w:t xml:space="preserve"> verwendet.</w:t>
-      </w:r>
-    </w:p>
-    <w:p>
-      <w:pPr>
+        <w:t xml:space="preserve"> </w:t>
+      </w:r>
+      <w:r>
+        <w:t>gefallen</w:t>
+      </w:r>
+      <w:r>
         <w:rPr>
           <w:lang w:val="de-DE"/>
         </w:rPr>
-      </w:pPr>
+        <w:t xml:space="preserve">, haben wir überprüft, ob dieser Stein das Netz durchbrochen hat. Falls die Masse im Netz bei diesem Stein noch </w:t>
+      </w:r>
       <w:r>
         <w:rPr>
           <w:lang w:val="de-DE"/>
         </w:rPr>
-        <w:t xml:space="preserve">Zur Berechnung der Anzahl Steine, die aufgrund des vollen Netzes auf die </w:t>
+        <w:lastRenderedPageBreak/>
+        <w:t>zu klein war, wurde kein Netzdurchschlag registriert.</w:t>
+      </w:r>
+      <w:ins w:id="78" w:author="Julia Lobatón (s)" w:date="2021-12-17T08:31:00Z">
+        <w:r>
+          <w:rPr>
+            <w:lang w:val="de-DE"/>
+          </w:rPr>
+          <w:br/>
+        </w:r>
+      </w:ins>
+    </w:p>
+    <w:p>
+      <w:pPr>
+        <w:rPr>
+          <w:del w:id="79" w:author="Julia Lobatón (s)" w:date="2021-12-17T08:31:00Z"/>
+          <w:lang w:val="de-DE"/>
+        </w:rPr>
+      </w:pPr>
+      <w:r>
+        <w:rPr>
+          <w:lang w:val="de-DE"/>
+        </w:rPr>
+        <w:t xml:space="preserve">Anhand der Berechnung mit direkten Netzdurchschlägen und gerissenen Netzen konnten wir die Wahrscheinlichkeit, </w:t>
+      </w:r>
+      <w:r>
+        <w:rPr>
+          <w:lang w:val="de-DE"/>
+        </w:rPr>
+        <w:t xml:space="preserve">dass ein Stein pro Jahr auf der </w:t>
       </w:r>
       <w:proofErr w:type="spellStart"/>
       <w:r>
@@ -3389,185 +3581,576 @@
         <w:rPr>
           <w:lang w:val="de-DE"/>
         </w:rPr>
-        <w:t xml:space="preserve"> fallen, mussten zuerst die simulierten Steine aus beiden Zonen in einen einheitlichen Zeitstrahl gebracht werden. </w:t>
+        <w:t xml:space="preserve"> landet</w:t>
       </w:r>
       <w:r>
         <w:rPr>
           <w:lang w:val="de-DE"/>
         </w:rPr>
-        <w:lastRenderedPageBreak/>
-        <w:t xml:space="preserve">Anhand des Zeitstrahls wurde jeder Tag, an dem </w:t>
-      </w:r>
-      <w:r>
-        <w:t>im</w:t>
+        <w:t>, berechnen. Dazu wurde die Summe der Netzdurchbrüche durch die Anzahl der simulierten Jahr</w:t>
+      </w:r>
+      <w:r>
+        <w:t>e</w:t>
       </w:r>
       <w:r>
         <w:rPr>
           <w:lang w:val="de-DE"/>
         </w:rPr>
-        <w:t xml:space="preserve"> Netz die kritische Masse von über 2‘000 kg lag, ersichtlich. Ist an diesen Tagen auch ein Stein mit einer Energie von über 500 k</w:t>
-      </w:r>
-      <w:r>
-        <w:t>J</w:t>
-      </w:r>
-      <w:r>
-        <w:rPr>
-          <w:lang w:val="de-DE"/>
-        </w:rPr>
-        <w:t xml:space="preserve"> </w:t>
-      </w:r>
-      <w:r>
-        <w:t>gefallen</w:t>
-      </w:r>
-      <w:r>
-        <w:rPr>
-          <w:lang w:val="de-DE"/>
-        </w:rPr>
-        <w:t>, haben wir überprüft, ob dieser Stein das Netz durchbrochen hat. Falls die Masse im Netz bei diesem Stein noch zu klein war, wurde kein Netzdurchschlag registriert.</w:t>
-      </w:r>
-    </w:p>
-    <w:p>
-      <w:pPr>
-        <w:rPr>
-          <w:lang w:val="de-DE"/>
-        </w:rPr>
-      </w:pPr>
-      <w:r>
-        <w:rPr>
-          <w:lang w:val="de-DE"/>
-        </w:rPr>
-        <w:t xml:space="preserve">Anhand der Berechnung mit direkten Netzdurchschlägen und gerissenen Netzen konnten wir die Wahrscheinlichkeit, </w:t>
-      </w:r>
-      <w:r>
-        <w:rPr>
-          <w:lang w:val="de-DE"/>
-        </w:rPr>
-        <w:t xml:space="preserve">dass ein Stein pro Jahr auf der </w:t>
-      </w:r>
-      <w:proofErr w:type="spellStart"/>
-      <w:r>
-        <w:rPr>
-          <w:lang w:val="de-DE"/>
-        </w:rPr>
-        <w:t>Strasse</w:t>
-      </w:r>
-      <w:proofErr w:type="spellEnd"/>
-      <w:r>
-        <w:rPr>
-          <w:lang w:val="de-DE"/>
-        </w:rPr>
-        <w:t xml:space="preserve"> landet</w:t>
-      </w:r>
-      <w:r>
-        <w:rPr>
-          <w:lang w:val="de-DE"/>
-        </w:rPr>
-        <w:t>, berechnen. Dazu wurde die Summe der Netzdurchbrüche durch die Anzahl der simulierten Jahr</w:t>
-      </w:r>
-      <w:r>
-        <w:t>e</w:t>
-      </w:r>
-      <w:r>
-        <w:rPr>
-          <w:lang w:val="de-DE"/>
-        </w:rPr>
         <w:t xml:space="preserve"> dividiert.</w:t>
       </w:r>
-      <w:r>
-        <w:rPr>
-          <w:lang w:val="de-DE"/>
-        </w:rPr>
-        <w:br/>
-      </w:r>
-    </w:p>
-    <w:p>
-      <w:pPr>
-        <w:rPr>
-          <w:lang w:val="de-DE"/>
-        </w:rPr>
-      </w:pPr>
-      <w:r>
-        <w:t xml:space="preserve">Wir rechneten mit der Wahrscheinlichkeit, dass ein Steinschlag in 4 von 14 Fällen tödlich endet. </w:t>
-      </w:r>
-      <w:r>
-        <w:fldChar w:fldCharType="begin"/>
-      </w:r>
-      <w:r>
-        <w:instrText xml:space="preserve"> ADDIN ZOTERO_ITEM CSL_CITATION {"citationID":"AU3GJvlX","properties":{"formattedCitation":"({\\i{}Gerber-2019-Naturgefahr_Steinschlag_\\uc0\\u8211{}_Erfahrungen_und_Erkenntnisse-(published_version).pdf}, o.\\uc0\\u160{}J.)","plainCitation":"(Gerber-2019-Naturgefahr_Steinschlag_–_Erfahrungen_und_Erkenntnisse-(published_version).pdf, o. J.)","noteIndex":0},"citationItems":[{"id":5,"uris":["http://zotero.org/groups/4440957/items/SKZU7XMG"],"uri":["http://zotero.org/groups/4440957/items/SKZU7XMG"],"itemData":{"id":5,"type":"article","title":"Gerber-2019-Naturgefahr_Steinschlag_–_Erfahrungen_und_Erkenntnisse-(published_version).pdf","URL":"https://www.dora.lib4ri.ch/wsl/islandora/object/wsl%3A19475/datastream/PDF/Gerber-2019-Naturgefahr_Steinschlag_%E2%80%93_Erfahrungen_und_Erkenntnisse-%28published_version%29.pdf","accessed":{"date-parts":[["2021",10,5]]}}}],"schema":"https://github.com/citation-style-language/schema/raw/master/csl-citation.json"} </w:instrText>
-      </w:r>
-      <w:r>
-        <w:fldChar w:fldCharType="separate"/>
-      </w:r>
-      <w:r>
-        <w:rPr>
-          <w:rFonts w:ascii="Calibri" w:hAnsi="Calibri" w:cs="Calibri"/>
-          <w:szCs w:val="24"/>
-        </w:rPr>
-        <w:t>(</w:t>
-      </w:r>
-      <w:r>
-        <w:rPr>
-          <w:rFonts w:ascii="Calibri" w:hAnsi="Calibri" w:cs="Calibri"/>
+      <w:del w:id="80" w:author="Julia Lobatón (s)" w:date="2021-12-17T08:47:00Z">
+        <w:r>
+          <w:rPr>
+            <w:lang w:val="de-DE"/>
+          </w:rPr>
+          <w:br/>
+        </w:r>
+      </w:del>
+    </w:p>
+    <w:p>
+      <w:pPr>
+        <w:rPr>
+          <w:del w:id="81" w:author="Julia Lobatón (s)" w:date="2021-12-17T08:53:00Z"/>
+        </w:rPr>
+      </w:pPr>
+      <w:moveFromRangeStart w:id="82" w:author="Julia Lobatón (s)" w:date="2021-12-17T08:47:00Z" w:name="move90623267"/>
+      <w:moveFrom w:id="83" w:author="Julia Lobatón (s)" w:date="2021-12-17T08:47:00Z">
+        <w:r>
+          <w:t xml:space="preserve">Wir rechneten mit der Wahrscheinlichkeit, dass ein Steinschlag in 4 von 14 Fällen tödlich endet. </w:t>
+        </w:r>
+        <w:r>
+          <w:fldChar w:fldCharType="begin"/>
+        </w:r>
+        <w:r>
+          <w:instrText xml:space="preserve"> ADDIN ZOTERO_ITEM CSL_CITATION {"citationID":"AU3GJvlX","properties":{"formattedCitation":"({\\i{}Gerber-2019-Naturgefahr_Steinschlag_\\uc0\\u8211{}_Erfahrungen_und_Erkenntnisse-(published_version).pdf}, o.\\uc0\\u160{}J.)","plainCitation":"(Gerber-2019-Naturgefahr_Steinschlag_–_Erfahrungen_und_Erkenntnisse-(published_version).pdf, o. J.)","noteIndex":0},"citationItems":[{"id":5,"uris":["http://zotero.org/groups/4440957/items/SKZU7XMG"],"uri":["http://zotero.org/groups/4440957/items/SKZU7XMG"],"itemData":{"id":5,"type":"article","title":"Gerber-2019-Naturgefahr_Steinschlag_–_Erfahrungen_und_Erkenntnisse-(published_version).pdf","URL":"https://www.dora.lib4ri.ch/wsl/islandora/object/wsl%3A19475/datastream/PDF/Gerber-2019-Naturgefahr_Steinschlag_%E2%80%93_Erfahrungen_und_Erkenntnisse-%28published_version%29.pdf","accessed":{"date-parts":[["2021",10,5]]}}}],"schema":"https://github.com/citation-style-language/schema/raw/master/csl-citation.json"} </w:instrText>
+        </w:r>
+        <w:r>
+          <w:fldChar w:fldCharType="separate"/>
+        </w:r>
+        <w:r>
+          <w:rPr>
+            <w:rFonts w:ascii="Calibri" w:hAnsi="Calibri" w:cs="Calibri"/>
+            <w:szCs w:val="24"/>
+          </w:rPr>
+          <w:t>(</w:t>
+        </w:r>
+        <w:r>
+          <w:rPr>
+            <w:rFonts w:ascii="Calibri" w:hAnsi="Calibri" w:cs="Calibri"/>
+            <w:i/>
+            <w:iCs/>
+            <w:szCs w:val="24"/>
+          </w:rPr>
+          <w:t>Gerber-2019-Naturgefahr_Steinschlag_–_Erfahrungen_und_Erkenntnisse-(published_version).pdf</w:t>
+        </w:r>
+        <w:r>
+          <w:rPr>
+            <w:rFonts w:ascii="Calibri" w:hAnsi="Calibri" w:cs="Calibri"/>
+            <w:szCs w:val="24"/>
+          </w:rPr>
+          <w:t>, o. J.)</w:t>
+        </w:r>
+        <w:r>
+          <w:fldChar w:fldCharType="end"/>
+        </w:r>
+      </w:moveFrom>
+      <w:moveFromRangeEnd w:id="82"/>
+      <w:del w:id="84" w:author="Julia Lobatón (s)" w:date="2021-12-16T13:30:00Z">
+        <w:r>
+          <w:br/>
+          <w:delText>Hier haben wir uns an folgende</w:delText>
+        </w:r>
+        <w:r>
+          <w:delText>m</w:delText>
+        </w:r>
+        <w:r>
+          <w:delText xml:space="preserve"> Dokument orientiert:</w:delText>
+        </w:r>
+      </w:del>
+      <w:del w:id="85" w:author="Julia Lobatón (s)" w:date="2021-12-17T08:53:00Z">
+        <w:r>
+          <w:br/>
+        </w:r>
+      </w:del>
+    </w:p>
+    <w:p>
+      <w:pPr>
+        <w:rPr>
+          <w:ins w:id="86" w:author="Julia Lobatón (s)" w:date="2021-12-17T08:53:00Z"/>
+        </w:rPr>
+      </w:pPr>
+    </w:p>
+    <w:p>
+      <w:ins w:id="87" w:author="Julia Lobatón (s)" w:date="2021-12-17T08:37:00Z">
+        <w:r>
+          <w:t xml:space="preserve">Für die Wahrscheinlichkeit, dass </w:t>
+        </w:r>
+        <w:r>
+          <w:t>es ein Auto getroffen wi</w:t>
+        </w:r>
+      </w:ins>
+      <w:ins w:id="88" w:author="Julia Lobatón (s)" w:date="2021-12-17T08:38:00Z">
+        <w:r>
+          <w:t xml:space="preserve">rd oder nicht mehr bremsen kann und somit einen Unfall hat, berechneten wir zuerst die Anzahl Autos pro Stunde. </w:t>
+        </w:r>
+        <w:r>
+          <w:br/>
+        </w:r>
+      </w:ins>
+      <w:ins w:id="89" w:author="Julia Lobatón (s)" w:date="2021-12-17T08:39:00Z">
+        <w:r>
+          <w:t>Als Bremsweg</w:t>
+        </w:r>
+      </w:ins>
+      <w:ins w:id="90" w:author="Julia Lobatón (s)" w:date="2021-12-17T08:49:00Z">
+        <w:r>
+          <w:t xml:space="preserve"> </w:t>
+        </w:r>
+      </w:ins>
+      <w:ins w:id="91" w:author="Julia Lobatón (s)" w:date="2021-12-17T08:39:00Z">
+        <w:r>
+          <w:t>definierten wir 18 Meter</w:t>
+        </w:r>
+      </w:ins>
+      <w:ins w:id="92" w:author="Julia Lobatón (s)" w:date="2021-12-17T08:40:00Z">
+        <w:r>
+          <w:t xml:space="preserve"> und für die Autolänge 4,5 Meter. </w:t>
+        </w:r>
+      </w:ins>
+      <w:ins w:id="93" w:author="Julia Lobatón (s)" w:date="2021-12-17T08:41:00Z">
+        <w:r>
+          <w:t xml:space="preserve">Diese Zahlen addiert, </w:t>
+        </w:r>
+        <w:r>
+          <w:t>erg</w:t>
+        </w:r>
+        <w:r>
+          <w:t>ab sich</w:t>
+        </w:r>
+      </w:ins>
+      <w:ins w:id="94" w:author="Julia Lobatón (s)" w:date="2021-12-17T08:42:00Z">
+        <w:r>
+          <w:t xml:space="preserve"> somit</w:t>
+        </w:r>
+      </w:ins>
+      <w:ins w:id="95" w:author="Julia Lobatón (s)" w:date="2021-12-17T08:41:00Z">
+        <w:r>
+          <w:t xml:space="preserve"> eine Gefahrenzone von 22,5 Metern. </w:t>
+        </w:r>
+      </w:ins>
+      <w:ins w:id="96" w:author="Julia Lobatón (s)" w:date="2021-12-17T08:43:00Z">
+        <w:r>
+          <w:t xml:space="preserve">Die 60 km/h rechneten wir in </w:t>
+        </w:r>
+        <w:r>
+          <w:t>16.66 m/s</w:t>
+        </w:r>
+      </w:ins>
+      <w:ins w:id="97" w:author="Julia Lobatón (s)" w:date="2021-12-17T08:49:00Z">
+        <w:r>
+          <w:t xml:space="preserve"> um</w:t>
+        </w:r>
+      </w:ins>
+      <w:ins w:id="98" w:author="Julia Lobatón (s)" w:date="2021-12-17T08:44:00Z">
+        <w:r>
+          <w:t>.</w:t>
+        </w:r>
+        <w:r>
+          <w:br/>
+        </w:r>
+      </w:ins>
+      <w:ins w:id="99" w:author="Julia Lobatón (s)" w:date="2021-12-17T08:45:00Z">
+        <w:r>
+          <w:t>Anhand von diesen Zahlen</w:t>
+        </w:r>
+      </w:ins>
+      <w:ins w:id="100" w:author="Julia Lobatón (s)" w:date="2021-12-17T08:44:00Z">
+        <w:r>
+          <w:t xml:space="preserve"> berechneten wir die Wahrscheinlichkeit </w:t>
+        </w:r>
+        <w:r>
+          <w:t xml:space="preserve">pro Tag, </w:t>
+        </w:r>
+        <w:r>
+          <w:t>für ein Auto in der Gefahrenzone zu sein</w:t>
+        </w:r>
+      </w:ins>
+      <w:ins w:id="101" w:author="Julia Lobatón (s)" w:date="2021-12-17T08:47:00Z">
+        <w:r>
+          <w:t xml:space="preserve">. </w:t>
+        </w:r>
+      </w:ins>
+      <w:moveToRangeStart w:id="102" w:author="Julia Lobatón (s)" w:date="2021-12-17T08:47:00Z" w:name="move90623267"/>
+      <w:moveTo w:id="103" w:author="Julia Lobatón (s)" w:date="2021-12-17T08:47:00Z">
+        <w:r>
+          <w:t xml:space="preserve">Wir rechneten mit der Wahrscheinlichkeit, dass ein Steinschlag in 4 von 14 Fällen tödlich endet. </w:t>
+        </w:r>
+        <w:r>
+          <w:fldChar w:fldCharType="begin"/>
+        </w:r>
+        <w:r>
+          <w:instrText xml:space="preserve"> ADDIN ZOTERO_ITEM CSL_CITATION {"citationID":"AU3GJvlX","properties":{"formattedCitation":"({\\i{}Gerber-2019-Naturgefahr_Steinschlag_\\uc0\\u8211{}_Erfahrungen_und_Erkenntnisse-(published_version).pdf}, o.\\uc0\\u160{}J.)","plainCitation":"(Gerber-2019-Naturgefahr_Steinschlag_–_Erfahrungen_und_Erkenntnisse-(published_version).pdf, o. J.)","noteIndex":0},"citationItems":[{"id":5,"uris":["http://zotero.org/groups/4440957/items/SKZU7XMG"],"uri":["http://zotero.org/groups/4440957/items/SKZU7XMG"],"itemData":{"id":5,"type":"article","title":"Gerber-2019-Naturgefahr_Steinschlag_–_Erfahrungen_und_Erkenntnisse-(published_version).pdf","URL":"https://www.dora.lib4ri.ch/wsl/islandora/object/wsl%3A19475/datastream/PDF/Gerber-2019-Naturgefahr_Steinschlag_%E2%80%93_Erfahrungen_und_Erkenntnisse-%28published_version%29.pdf","accessed":{"date-parts":[["2021",10,5]]}}}],"schema":"https://github.com/citation-style-language/schema/raw/master/csl-citation.json"} </w:instrText>
+        </w:r>
+        <w:r>
+          <w:fldChar w:fldCharType="separate"/>
+        </w:r>
+        <w:r>
+          <w:rPr>
+            <w:rFonts w:ascii="Calibri" w:hAnsi="Calibri" w:cs="Calibri"/>
+            <w:szCs w:val="24"/>
+          </w:rPr>
+          <w:t>(</w:t>
+        </w:r>
+        <w:r>
+          <w:rPr>
+            <w:rFonts w:ascii="Calibri" w:hAnsi="Calibri" w:cs="Calibri"/>
+            <w:i/>
+            <w:iCs/>
+            <w:szCs w:val="24"/>
+          </w:rPr>
+          <w:t>Gerber-2019-Naturgefahr_Steinschlag_–_Erfahrungen_und_Erkenntnisse-(published_version).pdf</w:t>
+        </w:r>
+        <w:r>
+          <w:rPr>
+            <w:rFonts w:ascii="Calibri" w:hAnsi="Calibri" w:cs="Calibri"/>
+            <w:szCs w:val="24"/>
+          </w:rPr>
+          <w:t>, o. J.)</w:t>
+        </w:r>
+        <w:r>
+          <w:fldChar w:fldCharType="end"/>
+        </w:r>
+      </w:moveTo>
+      <w:moveToRangeEnd w:id="102"/>
+      <w:ins w:id="104" w:author="Julia Lobatón (s)" w:date="2021-12-17T08:48:00Z">
+        <w:r>
+          <w:t xml:space="preserve">. Den Besetzungsgrad des Autos legten wir auf </w:t>
+        </w:r>
+        <w:r>
+          <w:t xml:space="preserve">1.66 Personen fest. </w:t>
+        </w:r>
+      </w:ins>
+    </w:p>
+    <w:p>
+      <w:pPr>
+        <w:rPr>
+          <w:del w:id="105" w:author="Julia Lobatón (s)" w:date="2021-12-17T08:48:00Z"/>
+        </w:rPr>
+      </w:pPr>
+    </w:p>
+    <w:p>
+      <w:pPr>
+        <w:ind w:firstLine="708"/>
+        <w:rPr>
+          <w:del w:id="106" w:author="Julia Lobatón (s)" w:date="2021-12-17T08:48:00Z"/>
           <w:i/>
           <w:iCs/>
-          <w:szCs w:val="24"/>
-        </w:rPr>
-        <w:t>Gerber-2019-Naturgefahr_Steinschlag_–_Erfahrungen_und_Erkenntnisse-(published_version).pdf</w:t>
-      </w:r>
-      <w:r>
-        <w:rPr>
-          <w:rFonts w:ascii="Calibri" w:hAnsi="Calibri" w:cs="Calibri"/>
-          <w:szCs w:val="24"/>
-        </w:rPr>
-        <w:t>, o. J.)</w:t>
-      </w:r>
-      <w:r>
-        <w:fldChar w:fldCharType="end"/>
-      </w:r>
-      <w:del w:id="63" w:author="Julia Lobatón (s)" w:date="2021-12-16T13:30:00Z">
-        <w:r>
-          <w:br/>
-          <w:delText>Hier haben wir uns an folgende</w:delText>
-        </w:r>
-        <w:r>
-          <w:delText>m</w:delText>
-        </w:r>
-        <w:r>
-          <w:delText xml:space="preserve"> Dokument orientiert:</w:delText>
+        </w:rPr>
+      </w:pPr>
+      <w:del w:id="107" w:author="Julia Lobatón (s)" w:date="2021-12-17T08:48:00Z">
+        <w:r>
+          <w:rPr>
+            <w:i/>
+            <w:iCs/>
+          </w:rPr>
+          <w:delText>Vorgehen bei Berechnung Auto Wahrscheinlichkeit</w:delText>
         </w:r>
       </w:del>
-      <w:r>
-        <w:br/>
-      </w:r>
     </w:p>
     <w:p/>
-    <w:p/>
-    <w:p>
-      <w:pPr>
-        <w:ind w:firstLine="708"/>
-        <w:rPr>
-          <w:i/>
-          <w:iCs/>
-        </w:rPr>
-      </w:pPr>
-      <w:r>
-        <w:rPr>
-          <w:i/>
-          <w:iCs/>
-        </w:rPr>
-        <w:t>Vorgehen bei Berechnung Auto Wahrscheinlichkeit</w:t>
-      </w:r>
-    </w:p>
-    <w:p/>
     <w:p>
       <w:pPr>
         <w:pStyle w:val="berschrift1"/>
-      </w:pPr>
-      <w:bookmarkStart w:id="64" w:name="_Toc90555197"/>
+        <w:rPr>
+          <w:del w:id="108" w:author="Julia Lobatón (s)" w:date="2021-12-16T16:46:00Z"/>
+        </w:rPr>
+      </w:pPr>
+      <w:bookmarkStart w:id="109" w:name="_Toc90555197"/>
       <w:r>
         <w:t>Empfehlung</w:t>
       </w:r>
-      <w:bookmarkEnd w:id="64"/>
+      <w:bookmarkEnd w:id="109"/>
+    </w:p>
+    <w:p>
+      <w:pPr>
+        <w:pStyle w:val="berschrift1"/>
+        <w:rPr>
+          <w:ins w:id="110" w:author="Julia Lobatón (s)" w:date="2021-12-16T16:46:00Z"/>
+          <w:lang w:val="de-DE"/>
+        </w:rPr>
+        <w:pPrChange w:id="111" w:author="Julia Lobatón (s)" w:date="2021-12-16T16:46:00Z">
+          <w:pPr/>
+        </w:pPrChange>
+      </w:pPr>
+    </w:p>
+    <w:p>
+      <w:pPr>
+        <w:rPr>
+          <w:ins w:id="112" w:author="Julia Lobatón (s)" w:date="2021-12-16T16:46:00Z"/>
+          <w:lang w:val="de-DE"/>
+        </w:rPr>
+      </w:pPr>
+      <w:ins w:id="113" w:author="Julia Lobatón (s)" w:date="2021-12-16T16:46:00Z">
+        <w:r>
+          <w:rPr>
+            <w:lang w:val="de-DE"/>
+          </w:rPr>
+          <w:t xml:space="preserve">Anhand der beschriebenen Simulationen der Steinschläge empfehlen wir, die </w:t>
+        </w:r>
+        <w:proofErr w:type="spellStart"/>
+        <w:r>
+          <w:rPr>
+            <w:lang w:val="de-DE"/>
+          </w:rPr>
+          <w:t>Strasse</w:t>
+        </w:r>
+        <w:proofErr w:type="spellEnd"/>
+        <w:r>
+          <w:rPr>
+            <w:lang w:val="de-DE"/>
+          </w:rPr>
+          <w:t xml:space="preserve"> offen zu belassen. Wir haben berechnet, dass die Sterbewahrscheinlichkeit </w:t>
+        </w:r>
+        <w:r>
+          <w:rPr>
+            <w:highlight w:val="yellow"/>
+            <w:lang w:val="de-DE"/>
+          </w:rPr>
+          <w:t>0.000094</w:t>
+        </w:r>
+        <w:r>
+          <w:rPr>
+            <w:lang w:val="de-DE"/>
+          </w:rPr>
+          <w:t xml:space="preserve"> beträgt, was unter dem Grenzwert von 0.0001 liegt. Die Differenz ist zwar nicht </w:t>
+        </w:r>
+        <w:proofErr w:type="spellStart"/>
+        <w:r>
+          <w:rPr>
+            <w:lang w:val="de-DE"/>
+          </w:rPr>
+          <w:t>gross</w:t>
+        </w:r>
+        <w:proofErr w:type="spellEnd"/>
+        <w:r>
+          <w:rPr>
+            <w:lang w:val="de-DE"/>
+          </w:rPr>
+          <w:t xml:space="preserve">, doch hat sie sich in mehreren Durchläufen bei einer </w:t>
+        </w:r>
+        <w:proofErr w:type="spellStart"/>
+        <w:r>
+          <w:rPr>
+            <w:lang w:val="de-DE"/>
+          </w:rPr>
+          <w:t>grossen</w:t>
+        </w:r>
+        <w:proofErr w:type="spellEnd"/>
+        <w:r>
+          <w:rPr>
+            <w:lang w:val="de-DE"/>
+          </w:rPr>
+          <w:t xml:space="preserve"> Anzahl simulierter Steinschläge als robust bewiesen.</w:t>
+        </w:r>
+      </w:ins>
+    </w:p>
+    <w:p>
+      <w:pPr>
+        <w:rPr>
+          <w:ins w:id="114" w:author="Julia Lobatón (s)" w:date="2021-12-16T16:46:00Z"/>
+          <w:lang w:val="de-DE"/>
+        </w:rPr>
+      </w:pPr>
+      <w:ins w:id="115" w:author="Julia Lobatón (s)" w:date="2021-12-16T16:46:00Z">
+        <w:r>
+          <w:rPr>
+            <w:lang w:val="de-DE"/>
+          </w:rPr>
+          <w:t xml:space="preserve">Aus statistischer Sicht nicht notwendig, aber im Interesse der Verkehrsteilnehmenden können weitere </w:t>
+        </w:r>
+        <w:proofErr w:type="spellStart"/>
+        <w:r>
+          <w:rPr>
+            <w:lang w:val="de-DE"/>
+          </w:rPr>
+          <w:t>Massnahmen</w:t>
+        </w:r>
+        <w:proofErr w:type="spellEnd"/>
+        <w:r>
+          <w:rPr>
+            <w:lang w:val="de-DE"/>
+          </w:rPr>
+          <w:t xml:space="preserve"> sinnvoll sein. So könnte die Reaktionszeit des Unterhaltsteam reduziert werden, mit dem Ziel das Netz in kürzeren Fristen zu leeren. Einfach umsetzbar wäre auch ein Halteverbot auf dem betroffenen </w:t>
+        </w:r>
+        <w:proofErr w:type="spellStart"/>
+        <w:r>
+          <w:rPr>
+            <w:lang w:val="de-DE"/>
+          </w:rPr>
+          <w:t>Strassenabschnitt</w:t>
+        </w:r>
+        <w:proofErr w:type="spellEnd"/>
+        <w:r>
+          <w:rPr>
+            <w:lang w:val="de-DE"/>
+          </w:rPr>
+          <w:t xml:space="preserve">. In </w:t>
+        </w:r>
+        <w:r>
+          <w:rPr>
+            <w:lang w:val="de-DE"/>
+            <w:rPrChange w:id="116" w:author="Julia Lobatón (s)" w:date="2021-12-17T08:54:00Z">
+              <w:rPr/>
+            </w:rPrChange>
+          </w:rPr>
+          <w:fldChar w:fldCharType="begin"/>
+        </w:r>
+        <w:r>
+          <w:rPr>
+            <w:lang w:val="de-DE"/>
+            <w:rPrChange w:id="117" w:author="Julia Lobatón (s)" w:date="2021-12-17T08:54:00Z">
+              <w:rPr/>
+            </w:rPrChange>
+          </w:rPr>
+          <w:instrText xml:space="preserve"> HYPERLINK "https://www.youtube.com/watch?v=o-oVXYkBwgw" </w:instrText>
+        </w:r>
+        <w:r>
+          <w:rPr>
+            <w:lang w:val="de-DE"/>
+            <w:rPrChange w:id="118" w:author="Julia Lobatón (s)" w:date="2021-12-17T08:54:00Z">
+              <w:rPr/>
+            </w:rPrChange>
+          </w:rPr>
+          <w:fldChar w:fldCharType="separate"/>
+        </w:r>
+        <w:r>
+          <w:rPr>
+            <w:rPrChange w:id="119" w:author="Julia Lobatón (s)" w:date="2021-12-17T08:54:00Z">
+              <w:rPr>
+                <w:rStyle w:val="Hyperlink"/>
+                <w:lang w:val="de-DE"/>
+              </w:rPr>
+            </w:rPrChange>
+          </w:rPr>
+          <w:t>Brienz/</w:t>
+        </w:r>
+        <w:proofErr w:type="spellStart"/>
+        <w:r>
+          <w:rPr>
+            <w:rPrChange w:id="120" w:author="Julia Lobatón (s)" w:date="2021-12-17T08:54:00Z">
+              <w:rPr>
+                <w:rStyle w:val="Hyperlink"/>
+                <w:lang w:val="de-DE"/>
+              </w:rPr>
+            </w:rPrChange>
+          </w:rPr>
+          <w:t>Brinzauls</w:t>
+        </w:r>
+        <w:proofErr w:type="spellEnd"/>
+        <w:r>
+          <w:rPr>
+            <w:rPrChange w:id="121" w:author="Julia Lobatón (s)" w:date="2021-12-17T08:54:00Z">
+              <w:rPr>
+                <w:rStyle w:val="Hyperlink"/>
+                <w:lang w:val="de-DE"/>
+              </w:rPr>
+            </w:rPrChange>
+          </w:rPr>
+          <w:t xml:space="preserve"> GR</w:t>
+        </w:r>
+        <w:r>
+          <w:rPr>
+            <w:lang w:val="de-DE"/>
+            <w:rPrChange w:id="122" w:author="Julia Lobatón (s)" w:date="2021-12-17T08:54:00Z">
+              <w:rPr/>
+            </w:rPrChange>
+          </w:rPr>
+          <w:fldChar w:fldCharType="end"/>
+        </w:r>
+        <w:r>
+          <w:rPr>
+            <w:lang w:val="de-DE"/>
+          </w:rPr>
+          <w:t xml:space="preserve"> wurden weiter gute Erfahrungen mit einer Radaranlage, die die </w:t>
+        </w:r>
+        <w:proofErr w:type="spellStart"/>
+        <w:r>
+          <w:rPr>
+            <w:lang w:val="de-DE"/>
+          </w:rPr>
+          <w:t>Strasse</w:t>
+        </w:r>
+        <w:proofErr w:type="spellEnd"/>
+        <w:r>
+          <w:rPr>
+            <w:lang w:val="de-DE"/>
+          </w:rPr>
+          <w:t xml:space="preserve"> automatisch sperren kann, gemacht. Auf jeden Fall sollten </w:t>
+        </w:r>
+        <w:r>
+          <w:rPr>
+            <w:lang w:val="de-DE"/>
+            <w:rPrChange w:id="123" w:author="Julia Lobatón (s)" w:date="2021-12-17T08:54:00Z">
+              <w:rPr/>
+            </w:rPrChange>
+          </w:rPr>
+          <w:fldChar w:fldCharType="begin"/>
+        </w:r>
+        <w:r>
+          <w:rPr>
+            <w:lang w:val="de-DE"/>
+            <w:rPrChange w:id="124" w:author="Julia Lobatón (s)" w:date="2021-12-17T08:54:00Z">
+              <w:rPr/>
+            </w:rPrChange>
+          </w:rPr>
+          <w:instrText xml:space="preserve"> HYPERLINK "https://www.blick.ch/schweiz/westschweiz/schafe-lockern-felsbrocken-josef-ittig-72-aus-agarn-vs-fuerchtet-um-sein-haus-die-gemeinde-laesst-mich-einfach-im-stich-id17001464.html" </w:instrText>
+        </w:r>
+        <w:r>
+          <w:rPr>
+            <w:lang w:val="de-DE"/>
+            <w:rPrChange w:id="125" w:author="Julia Lobatón (s)" w:date="2021-12-17T08:54:00Z">
+              <w:rPr/>
+            </w:rPrChange>
+          </w:rPr>
+          <w:fldChar w:fldCharType="separate"/>
+        </w:r>
+        <w:r>
+          <w:rPr>
+            <w:rPrChange w:id="126" w:author="Julia Lobatón (s)" w:date="2021-12-17T08:54:00Z">
+              <w:rPr>
+                <w:rStyle w:val="Hyperlink"/>
+                <w:lang w:val="de-DE"/>
+              </w:rPr>
+            </w:rPrChange>
+          </w:rPr>
+          <w:t>Schafe</w:t>
+        </w:r>
+        <w:r>
+          <w:rPr>
+            <w:lang w:val="de-DE"/>
+            <w:rPrChange w:id="127" w:author="Julia Lobatón (s)" w:date="2021-12-17T08:54:00Z">
+              <w:rPr/>
+            </w:rPrChange>
+          </w:rPr>
+          <w:fldChar w:fldCharType="end"/>
+        </w:r>
+        <w:r>
+          <w:rPr>
+            <w:lang w:val="de-DE"/>
+          </w:rPr>
+          <w:t xml:space="preserve"> der Zugang zu den beiden Abbruchstellen verwehrt werden.</w:t>
+        </w:r>
+      </w:ins>
+    </w:p>
+    <w:p>
+      <w:pPr>
+        <w:rPr>
+          <w:lang w:val="de-DE"/>
+          <w:rPrChange w:id="128" w:author="Julia Lobatón (s)" w:date="2021-12-16T16:46:00Z">
+            <w:rPr/>
+          </w:rPrChange>
+        </w:rPr>
+      </w:pPr>
     </w:p>
     <w:p/>
     <w:p/>
@@ -3576,11 +4159,52 @@
     <w:p/>
     <w:p/>
     <w:p/>
-    <w:p/>
-    <w:p>
-      <w:pPr>
-        <w:rPr>
-          <w:ins w:id="65" w:author="Julia Lobatón (s)" w:date="2021-12-16T13:39:00Z"/>
+    <w:p>
+      <w:pPr>
+        <w:rPr>
+          <w:ins w:id="129" w:author="Julia Lobatón (s)" w:date="2021-12-16T16:46:00Z"/>
+        </w:rPr>
+      </w:pPr>
+    </w:p>
+    <w:p>
+      <w:pPr>
+        <w:rPr>
+          <w:ins w:id="130" w:author="Julia Lobatón (s)" w:date="2021-12-16T16:46:00Z"/>
+        </w:rPr>
+      </w:pPr>
+    </w:p>
+    <w:p>
+      <w:pPr>
+        <w:rPr>
+          <w:ins w:id="131" w:author="Julia Lobatón (s)" w:date="2021-12-16T16:46:00Z"/>
+        </w:rPr>
+      </w:pPr>
+    </w:p>
+    <w:p>
+      <w:pPr>
+        <w:rPr>
+          <w:ins w:id="132" w:author="Julia Lobatón (s)" w:date="2021-12-17T08:32:00Z"/>
+        </w:rPr>
+      </w:pPr>
+    </w:p>
+    <w:p>
+      <w:pPr>
+        <w:rPr>
+          <w:ins w:id="133" w:author="Julia Lobatón (s)" w:date="2021-12-17T08:32:00Z"/>
+        </w:rPr>
+      </w:pPr>
+    </w:p>
+    <w:p>
+      <w:pPr>
+        <w:rPr>
+          <w:ins w:id="134" w:author="Julia Lobatón (s)" w:date="2021-12-17T08:32:00Z"/>
+        </w:rPr>
+      </w:pPr>
+    </w:p>
+    <w:p>
+      <w:pPr>
+        <w:rPr>
+          <w:moveTo w:id="135" w:author="Julia Lobatón (s)" w:date="2021-12-16T13:39:00Z"/>
         </w:rPr>
       </w:pPr>
       <w:r>
@@ -3595,120 +4219,173 @@
       <w:r>
         <w:t>Quelle Bild</w:t>
       </w:r>
-    </w:p>
-    <w:p>
-      <w:pPr>
-        <w:rPr>
-          <w:moveTo w:id="66" w:author="Julia Lobatón (s)" w:date="2021-12-16T13:39:00Z"/>
-        </w:rPr>
-      </w:pPr>
-      <w:moveToRangeStart w:id="67" w:author="Julia Lobatón (s)" w:date="2021-12-16T13:39:00Z" w:name="move90554358"/>
-      <w:moveTo w:id="68" w:author="Julia Lobatón (s)" w:date="2021-12-16T13:39:00Z">
-        <w:r>
-          <w:rPr>
-            <w:i/>
-            <w:iCs/>
-            <w:rPrChange w:id="69" w:author="Julia Lobatón (s)" w:date="2021-12-16T13:53:00Z">
-              <w:rPr/>
-            </w:rPrChange>
-          </w:rPr>
-          <w:t>- Quelle 4/14</w:t>
-        </w:r>
-        <w:r>
-          <w:br/>
-          <w:t>- Annahmen erwähne-Quelle Besetzungsgrad Auto</w:t>
-        </w:r>
+      <w:moveToRangeStart w:id="136" w:author="Julia Lobatón (s)" w:date="2021-12-16T13:39:00Z" w:name="move90554358"/>
+      <w:moveTo w:id="137" w:author="Julia Lobatón (s)" w:date="2021-12-16T13:39:00Z">
+        <w:del w:id="138" w:author="Julia Lobatón (s)" w:date="2021-12-16T16:47:00Z">
+          <w:r>
+            <w:rPr>
+              <w:i/>
+              <w:iCs/>
+              <w:rPrChange w:id="139" w:author="Julia Lobatón (s)" w:date="2021-12-16T13:53:00Z">
+                <w:rPr/>
+              </w:rPrChange>
+            </w:rPr>
+            <w:delText>- Quelle 4/14</w:delText>
+          </w:r>
+          <w:r>
+            <w:br/>
+            <w:delText>- Annahmen erwähne-Quelle Besetzungsgrad Auto</w:delText>
+          </w:r>
+        </w:del>
       </w:moveTo>
     </w:p>
     <w:p>
       <w:pPr>
-        <w:rPr>
-          <w:moveTo w:id="70" w:author="Julia Lobatón (s)" w:date="2021-12-16T13:39:00Z"/>
-        </w:rPr>
-      </w:pPr>
-      <w:moveTo w:id="71" w:author="Julia Lobatón (s)" w:date="2021-12-16T13:39:00Z">
-        <w:r>
-          <w:t>-Quelle Länge des Autos</w:t>
-        </w:r>
-      </w:moveTo>
-    </w:p>
-    <w:p>
-      <w:pPr>
-        <w:rPr>
-          <w:moveTo w:id="72" w:author="Julia Lobatón (s)" w:date="2021-12-16T13:39:00Z"/>
-        </w:rPr>
-      </w:pPr>
-      <w:moveTo w:id="73" w:author="Julia Lobatón (s)" w:date="2021-12-16T13:39:00Z">
-        <w:r>
-          <w:t>-Empfehlung (Patrick)</w:t>
-        </w:r>
-      </w:moveTo>
-    </w:p>
-    <w:p>
-      <w:pPr>
-        <w:rPr>
-          <w:moveTo w:id="74" w:author="Julia Lobatón (s)" w:date="2021-12-16T13:39:00Z"/>
-        </w:rPr>
-      </w:pPr>
-      <w:moveTo w:id="75" w:author="Julia Lobatón (s)" w:date="2021-12-16T13:39:00Z">
-        <w:r>
-          <w:t>-</w:t>
-        </w:r>
-        <w:r>
-          <w:t>Vorgehen bei Berechnung Auto Wahrscheinlichkeit</w:t>
-        </w:r>
-      </w:moveTo>
-    </w:p>
-    <w:p>
-      <w:pPr>
-        <w:rPr>
-          <w:moveTo w:id="76" w:author="Julia Lobatón (s)" w:date="2021-12-16T13:39:00Z"/>
-        </w:rPr>
-      </w:pPr>
-      <w:moveTo w:id="77" w:author="Julia Lobatón (s)" w:date="2021-12-16T13:39:00Z">
-        <w:r>
-          <w:t>-Quelle Bremsweg (Notbremsweg)</w:t>
-        </w:r>
-      </w:moveTo>
-    </w:p>
-    <w:moveToRangeEnd w:id="67"/>
-    <w:p/>
-    <w:p>
-      <w:pPr>
-        <w:rPr>
-          <w:ins w:id="78" w:author="Julia Lobatón (s)" w:date="2021-12-16T13:52:00Z"/>
-        </w:rPr>
-      </w:pPr>
-    </w:p>
-    <w:p>
-      <w:pPr>
-        <w:rPr>
-          <w:ins w:id="79" w:author="Julia Lobatón (s)" w:date="2021-12-16T13:52:00Z"/>
-        </w:rPr>
-      </w:pPr>
-    </w:p>
-    <w:p>
-      <w:pPr>
-        <w:pStyle w:val="berschrift1"/>
-        <w:rPr>
-          <w:ins w:id="80" w:author="Julia Lobatón (s)" w:date="2021-12-16T13:52:00Z"/>
-        </w:rPr>
-        <w:pPrChange w:id="81" w:author="Julia Lobatón (s)" w:date="2021-12-16T13:52:00Z">
+        <w:tabs>
+          <w:tab w:val="left" w:pos="7740"/>
+        </w:tabs>
+        <w:rPr>
+          <w:del w:id="140" w:author="Julia Lobatón (s)" w:date="2021-12-16T16:46:00Z"/>
+          <w:moveTo w:id="141" w:author="Julia Lobatón (s)" w:date="2021-12-16T13:39:00Z"/>
+        </w:rPr>
+        <w:pPrChange w:id="142" w:author="Julia Lobatón (s)" w:date="2021-12-17T08:33:00Z">
           <w:pPr/>
         </w:pPrChange>
       </w:pPr>
-      <w:bookmarkStart w:id="82" w:name="_Toc90555198"/>
-      <w:ins w:id="83" w:author="Julia Lobatón (s)" w:date="2021-12-16T13:52:00Z">
+      <w:moveTo w:id="143" w:author="Julia Lobatón (s)" w:date="2021-12-16T13:39:00Z">
+        <w:del w:id="144" w:author="Julia Lobatón (s)" w:date="2021-12-16T16:46:00Z">
+          <w:r>
+            <w:delText>-Quelle Länge des Autos</w:delText>
+          </w:r>
+        </w:del>
+      </w:moveTo>
+      <w:ins w:id="145" w:author="Julia Lobatón (s)" w:date="2021-12-17T08:33:00Z">
+        <w:r>
+          <w:tab/>
+        </w:r>
+      </w:ins>
+    </w:p>
+    <w:p>
+      <w:pPr>
+        <w:rPr>
+          <w:del w:id="146" w:author="Julia Lobatón (s)" w:date="2021-12-16T16:46:00Z"/>
+          <w:moveTo w:id="147" w:author="Julia Lobatón (s)" w:date="2021-12-16T13:39:00Z"/>
+        </w:rPr>
+      </w:pPr>
+      <w:moveTo w:id="148" w:author="Julia Lobatón (s)" w:date="2021-12-16T13:39:00Z">
+        <w:del w:id="149" w:author="Julia Lobatón (s)" w:date="2021-12-16T16:46:00Z">
+          <w:r>
+            <w:delText>-Empfehlung (Patrick)</w:delText>
+          </w:r>
+        </w:del>
+      </w:moveTo>
+    </w:p>
+    <w:p>
+      <w:pPr>
+        <w:rPr>
+          <w:ins w:id="150" w:author="Julia Lobatón (s)" w:date="2021-12-16T16:47:00Z"/>
+        </w:rPr>
+      </w:pPr>
+      <w:moveTo w:id="151" w:author="Julia Lobatón (s)" w:date="2021-12-16T13:39:00Z">
+        <w:r>
+          <w:t>-</w:t>
+        </w:r>
+        <w:r>
+          <w:t>Vorgehen bei Berechnung Auto Wahrscheinlichkeit</w:t>
+        </w:r>
+      </w:moveTo>
+      <w:ins w:id="152" w:author="Julia Lobatón (s)" w:date="2021-12-16T16:47:00Z">
+        <w:r>
+          <w:br/>
+        </w:r>
+        <w:r>
+          <w:tab/>
+          <w:t>-Quelle Länge des Autos</w:t>
+        </w:r>
+        <w:r>
+          <w:br/>
+        </w:r>
+        <w:r>
+          <w:tab/>
+          <w:t>- Quelle Bremsweg (Notbremsweg)</w:t>
+        </w:r>
+        <w:r>
+          <w:br/>
+          <w:t xml:space="preserve">   </w:t>
+        </w:r>
+        <w:r>
+          <w:tab/>
+          <w:t>- Annahmen erwähne-Quelle Besetzungsgrad Auto</w:t>
+        </w:r>
+      </w:ins>
+    </w:p>
+    <w:p>
+      <w:pPr>
+        <w:rPr>
+          <w:ins w:id="153" w:author="Julia Lobatón (s)" w:date="2021-12-16T16:47:00Z"/>
+        </w:rPr>
+      </w:pPr>
+    </w:p>
+    <w:p>
+      <w:pPr>
+        <w:rPr>
+          <w:moveTo w:id="154" w:author="Julia Lobatón (s)" w:date="2021-12-16T13:39:00Z"/>
+        </w:rPr>
+      </w:pPr>
+    </w:p>
+    <w:p>
+      <w:pPr>
+        <w:rPr>
+          <w:del w:id="155" w:author="Julia Lobatón (s)" w:date="2021-12-16T16:47:00Z"/>
+          <w:moveTo w:id="156" w:author="Julia Lobatón (s)" w:date="2021-12-16T13:39:00Z"/>
+        </w:rPr>
+      </w:pPr>
+      <w:moveTo w:id="157" w:author="Julia Lobatón (s)" w:date="2021-12-16T13:39:00Z">
+        <w:del w:id="158" w:author="Julia Lobatón (s)" w:date="2021-12-16T16:47:00Z">
+          <w:r>
+            <w:delText>-Quelle Bremsweg (Notbremsweg)</w:delText>
+          </w:r>
+        </w:del>
+      </w:moveTo>
+    </w:p>
+    <w:moveToRangeEnd w:id="136"/>
+    <w:p/>
+    <w:p>
+      <w:pPr>
+        <w:rPr>
+          <w:ins w:id="159" w:author="Julia Lobatón (s)" w:date="2021-12-16T13:52:00Z"/>
+        </w:rPr>
+      </w:pPr>
+    </w:p>
+    <w:p>
+      <w:pPr>
+        <w:rPr>
+          <w:ins w:id="160" w:author="Julia Lobatón (s)" w:date="2021-12-16T13:52:00Z"/>
+        </w:rPr>
+      </w:pPr>
+    </w:p>
+    <w:p>
+      <w:pPr>
+        <w:pStyle w:val="berschrift1"/>
+        <w:rPr>
+          <w:ins w:id="161" w:author="Julia Lobatón (s)" w:date="2021-12-16T13:52:00Z"/>
+        </w:rPr>
+        <w:pPrChange w:id="162" w:author="Julia Lobatón (s)" w:date="2021-12-16T13:52:00Z">
+          <w:pPr/>
+        </w:pPrChange>
+      </w:pPr>
+      <w:bookmarkStart w:id="163" w:name="_Toc90555198"/>
+      <w:ins w:id="164" w:author="Julia Lobatón (s)" w:date="2021-12-16T13:52:00Z">
         <w:r>
           <w:t>Quellennachweis</w:t>
         </w:r>
-        <w:bookmarkEnd w:id="82"/>
+        <w:bookmarkEnd w:id="163"/>
       </w:ins>
     </w:p>
     <w:p>
       <w:pPr>
         <w:rPr>
-          <w:ins w:id="84" w:author="Julia Lobatón (s)" w:date="2021-12-16T13:38:00Z"/>
+          <w:ins w:id="165" w:author="Julia Lobatón (s)" w:date="2021-12-16T13:38:00Z"/>
         </w:rPr>
       </w:pPr>
       <w:r>
@@ -3722,7 +4399,7 @@
       </w:r>
       <w:r>
         <w:rPr>
-          <w:rPrChange w:id="85" w:author="Julia Lobatón (s)" w:date="2021-12-16T13:52:00Z">
+          <w:rPrChange w:id="166" w:author="Julia Lobatón (s)" w:date="2021-12-16T13:52:00Z">
             <w:rPr>
               <w:rFonts w:ascii="Calibri Light" w:hAnsi="Calibri Light" w:cs="Calibri Light"/>
               <w:sz w:val="36"/>
@@ -3734,7 +4411,7 @@
       </w:r>
       <w:r>
         <w:rPr>
-          <w:rPrChange w:id="86" w:author="Julia Lobatón (s)" w:date="2021-12-16T13:52:00Z">
+          <w:rPrChange w:id="167" w:author="Julia Lobatón (s)" w:date="2021-12-16T13:52:00Z">
             <w:rPr>
               <w:rFonts w:ascii="Calibri Light" w:hAnsi="Calibri Light" w:cs="Calibri Light"/>
               <w:i/>
@@ -3748,7 +4425,7 @@
       </w:r>
       <w:r>
         <w:rPr>
-          <w:rPrChange w:id="87" w:author="Julia Lobatón (s)" w:date="2021-12-16T13:52:00Z">
+          <w:rPrChange w:id="168" w:author="Julia Lobatón (s)" w:date="2021-12-16T13:52:00Z">
             <w:rPr>
               <w:rFonts w:ascii="Calibri Light" w:hAnsi="Calibri Light" w:cs="Calibri Light"/>
               <w:sz w:val="36"/>
@@ -3765,14 +4442,14 @@
     <w:p>
       <w:pPr>
         <w:rPr>
-          <w:moveFrom w:id="88" w:author="Julia Lobatón (s)" w:date="2021-12-16T13:39:00Z"/>
+          <w:moveFrom w:id="169" w:author="Julia Lobatón (s)" w:date="2021-12-16T13:39:00Z"/>
         </w:rPr>
       </w:pPr>
       <w:r>
         <w:br/>
       </w:r>
-      <w:moveFromRangeStart w:id="89" w:author="Julia Lobatón (s)" w:date="2021-12-16T13:39:00Z" w:name="move90554358"/>
-      <w:moveFrom w:id="90" w:author="Julia Lobatón (s)" w:date="2021-12-16T13:39:00Z">
+      <w:moveFromRangeStart w:id="170" w:author="Julia Lobatón (s)" w:date="2021-12-16T13:39:00Z" w:name="move90554358"/>
+      <w:moveFrom w:id="171" w:author="Julia Lobatón (s)" w:date="2021-12-16T13:39:00Z">
         <w:r>
           <w:t xml:space="preserve">- </w:t>
         </w:r>
@@ -3805,10 +4482,10 @@
     <w:p>
       <w:pPr>
         <w:rPr>
-          <w:moveFrom w:id="91" w:author="Julia Lobatón (s)" w:date="2021-12-16T13:39:00Z"/>
-        </w:rPr>
-      </w:pPr>
-      <w:moveFrom w:id="92" w:author="Julia Lobatón (s)" w:date="2021-12-16T13:39:00Z">
+          <w:moveFrom w:id="172" w:author="Julia Lobatón (s)" w:date="2021-12-16T13:39:00Z"/>
+        </w:rPr>
+      </w:pPr>
+      <w:moveFrom w:id="173" w:author="Julia Lobatón (s)" w:date="2021-12-16T13:39:00Z">
         <w:r>
           <w:t>-</w:t>
         </w:r>
@@ -3820,10 +4497,10 @@
     <w:p>
       <w:pPr>
         <w:rPr>
-          <w:moveFrom w:id="93" w:author="Julia Lobatón (s)" w:date="2021-12-16T13:39:00Z"/>
-        </w:rPr>
-      </w:pPr>
-      <w:moveFrom w:id="94" w:author="Julia Lobatón (s)" w:date="2021-12-16T13:39:00Z">
+          <w:moveFrom w:id="174" w:author="Julia Lobatón (s)" w:date="2021-12-16T13:39:00Z"/>
+        </w:rPr>
+      </w:pPr>
+      <w:moveFrom w:id="175" w:author="Julia Lobatón (s)" w:date="2021-12-16T13:39:00Z">
         <w:r>
           <w:t>-Empfehlung</w:t>
         </w:r>
@@ -3835,10 +4512,10 @@
     <w:p>
       <w:pPr>
         <w:rPr>
-          <w:moveFrom w:id="95" w:author="Julia Lobatón (s)" w:date="2021-12-16T13:39:00Z"/>
-        </w:rPr>
-      </w:pPr>
-      <w:moveFrom w:id="96" w:author="Julia Lobatón (s)" w:date="2021-12-16T13:39:00Z">
+          <w:moveFrom w:id="176" w:author="Julia Lobatón (s)" w:date="2021-12-16T13:39:00Z"/>
+        </w:rPr>
+      </w:pPr>
+      <w:moveFrom w:id="177" w:author="Julia Lobatón (s)" w:date="2021-12-16T13:39:00Z">
         <w:r>
           <w:t>-</w:t>
         </w:r>
@@ -3848,12 +4525,12 @@
       </w:moveFrom>
     </w:p>
     <w:p>
-      <w:moveFrom w:id="97" w:author="Julia Lobatón (s)" w:date="2021-12-16T13:39:00Z">
+      <w:moveFrom w:id="178" w:author="Julia Lobatón (s)" w:date="2021-12-16T13:39:00Z">
         <w:r>
           <w:t>-Quelle Bremsweg (Notbremsweg)</w:t>
         </w:r>
       </w:moveFrom>
-      <w:moveFromRangeEnd w:id="89"/>
+      <w:moveFromRangeEnd w:id="170"/>
     </w:p>
     <w:p>
       <w:pPr>
@@ -3862,9 +4539,9 @@
       </w:pPr>
     </w:p>
     <w:sectPr>
-      <w:headerReference w:type="default" r:id="rId22"/>
-      <w:footerReference w:type="default" r:id="rId23"/>
-      <w:headerReference w:type="first" r:id="rId24"/>
+      <w:headerReference w:type="default" r:id="rId23"/>
+      <w:footerReference w:type="default" r:id="rId24"/>
+      <w:headerReference w:type="first" r:id="rId25"/>
       <w:pgSz w:w="11906" w:h="16838"/>
       <w:pgMar w:top="1417" w:right="1417" w:bottom="1134" w:left="1417" w:header="708" w:footer="708" w:gutter="0"/>
       <w:cols w:space="708"/>

</xml_diff>

<commit_message>
Quellen und Korrekturen Thomas/Patrick
</commit_message>
<xml_diff>
--- a/Bericht/Dokumentation Steinschlag.docx
+++ b/Bericht/Dokumentation Steinschlag.docx
@@ -312,6 +312,10 @@
         <w:sdt>
           <w:sdtPr>
             <w:rPr>
+              <w:rFonts w:asciiTheme="minorHAnsi" w:eastAsiaTheme="minorEastAsia" w:hAnsiTheme="minorHAnsi" w:cstheme="minorBidi"/>
+              <w:color w:val="auto"/>
+              <w:sz w:val="22"/>
+              <w:szCs w:val="22"/>
               <w:lang w:val="de-DE"/>
             </w:rPr>
             <w:id w:val="-1489082951"/>
@@ -322,12 +326,8 @@
           </w:sdtPr>
           <w:sdtEndPr>
             <w:rPr>
-              <w:rFonts w:asciiTheme="minorHAnsi" w:eastAsiaTheme="minorEastAsia" w:hAnsiTheme="minorHAnsi" w:cstheme="minorBidi"/>
               <w:b/>
               <w:bCs/>
-              <w:color w:val="auto"/>
-              <w:sz w:val="22"/>
-              <w:szCs w:val="22"/>
             </w:rPr>
           </w:sdtEndPr>
           <w:sdtContent>
@@ -830,13 +830,13 @@
       <w:pPr>
         <w:pStyle w:val="berschrift1"/>
       </w:pPr>
-      <w:bookmarkStart w:id="0" w:name="_Toc90903720"/>
-      <w:bookmarkStart w:id="1" w:name="_Toc90970258"/>
+      <w:bookmarkStart w:id="0" w:name="_Toc90970258"/>
+      <w:bookmarkStart w:id="1" w:name="_Toc90903720"/>
       <w:r>
         <w:lastRenderedPageBreak/>
         <w:t>Aufgabenstellung</w:t>
       </w:r>
-      <w:bookmarkEnd w:id="1"/>
+      <w:bookmarkEnd w:id="0"/>
       <w:r>
         <w:t xml:space="preserve"> </w:t>
       </w:r>
@@ -912,7 +912,7 @@
           <w:szCs w:val="22"/>
           <w:lang w:eastAsia="en-US"/>
         </w:rPr>
-        <w:t>In den letzten Monaten wurden mehrere Steinschläge verzeichnet. Die Gefahr</w:t>
+        <w:t xml:space="preserve">In den letzten Monaten wurden mehrere Steinschläge verzeichnet. Die Gefahr, dass bei weiteren solchen Ereignissen die Netze kaputt gehen und die Verkehrsteilnehmer einem grossen Risiko ausgesetzt sind, muss </w:t>
       </w:r>
       <w:r>
         <w:rPr>
@@ -921,7 +921,7 @@
           <w:szCs w:val="22"/>
           <w:lang w:eastAsia="en-US"/>
         </w:rPr>
-        <w:t>,</w:t>
+        <w:t>erarbeitet</w:t>
       </w:r>
       <w:r>
         <w:rPr>
@@ -930,7 +930,7 @@
           <w:szCs w:val="22"/>
           <w:lang w:eastAsia="en-US"/>
         </w:rPr>
-        <w:t xml:space="preserve"> dass bei weiteren solchen Ereignissen die Netze kaputt gehen und die Verkehrsteilnehmer einem grossen Risiko ausgesetzt sind</w:t>
+        <w:t xml:space="preserve"> </w:t>
       </w:r>
       <w:r>
         <w:rPr>
@@ -939,7 +939,7 @@
           <w:szCs w:val="22"/>
           <w:lang w:eastAsia="en-US"/>
         </w:rPr>
-        <w:t xml:space="preserve">, muss </w:t>
+        <w:t>werden</w:t>
       </w:r>
       <w:r>
         <w:rPr>
@@ -948,33 +948,6 @@
           <w:szCs w:val="22"/>
           <w:lang w:eastAsia="en-US"/>
         </w:rPr>
-        <w:t>erarbeitet</w:t>
-      </w:r>
-      <w:r>
-        <w:rPr>
-          <w:rFonts w:asciiTheme="minorHAnsi" w:eastAsiaTheme="minorEastAsia" w:hAnsiTheme="minorHAnsi" w:cstheme="minorBidi"/>
-          <w:sz w:val="22"/>
-          <w:szCs w:val="22"/>
-          <w:lang w:eastAsia="en-US"/>
-        </w:rPr>
-        <w:t xml:space="preserve"> </w:t>
-      </w:r>
-      <w:r>
-        <w:rPr>
-          <w:rFonts w:asciiTheme="minorHAnsi" w:eastAsiaTheme="minorEastAsia" w:hAnsiTheme="minorHAnsi" w:cstheme="minorBidi"/>
-          <w:sz w:val="22"/>
-          <w:szCs w:val="22"/>
-          <w:lang w:eastAsia="en-US"/>
-        </w:rPr>
-        <w:t>werden</w:t>
-      </w:r>
-      <w:r>
-        <w:rPr>
-          <w:rFonts w:asciiTheme="minorHAnsi" w:eastAsiaTheme="minorEastAsia" w:hAnsiTheme="minorHAnsi" w:cstheme="minorBidi"/>
-          <w:sz w:val="22"/>
-          <w:szCs w:val="22"/>
-          <w:lang w:eastAsia="en-US"/>
-        </w:rPr>
         <w:t xml:space="preserve">. </w:t>
       </w:r>
     </w:p>
@@ -1002,10 +975,10 @@
       <w:r>
         <w:t>.</w:t>
       </w:r>
-      <w:bookmarkStart w:id="2" w:name="_Toc90903721"/>
-      <w:bookmarkStart w:id="3" w:name="_Toc90912250"/>
-      <w:bookmarkStart w:id="4" w:name="_Toc90970259"/>
-      <w:bookmarkEnd w:id="0"/>
+      <w:bookmarkStart w:id="2" w:name="_Toc90912250"/>
+      <w:bookmarkStart w:id="3" w:name="_Toc90970259"/>
+      <w:bookmarkStart w:id="4" w:name="_Toc90903721"/>
+      <w:bookmarkEnd w:id="1"/>
     </w:p>
     <w:p>
       <w:pPr>
@@ -1014,8 +987,8 @@
       <w:r>
         <w:t>Ausgangslage</w:t>
       </w:r>
+      <w:bookmarkEnd w:id="2"/>
       <w:bookmarkEnd w:id="3"/>
-      <w:bookmarkEnd w:id="4"/>
     </w:p>
     <w:p>
       <w:r>
@@ -1120,68 +1093,17 @@
     </w:p>
     <w:p>
       <w:r>
-        <w:t>Bei der Analyse der Verteilung der Masse nach den beiden Ablösungszonen haben wir festgestellt, dass aus der Zone 1 zwar viele Steine mit einem Gewicht von weniger als 1'000 kg runtergefallen sind, es allerding</w:t>
-      </w:r>
-      <w:r>
-        <w:rPr>
-          <w:lang/>
-        </w:rPr>
-        <w:t>s</w:t>
-      </w:r>
-      <w:r>
-        <w:t xml:space="preserve"> signifikante Ausreisser bis über 3'000 kg gab. Aus der Zone 2 haben sich eher leichtere Steine, mit einer Masse bis </w:t>
-      </w:r>
-      <w:proofErr w:type="spellStart"/>
-      <w:r>
-        <w:t>max</w:t>
-      </w:r>
-      <w:proofErr w:type="spellEnd"/>
-      <w:r>
-        <w:rPr>
-          <w:lang/>
-        </w:rPr>
-        <w:t>imal</w:t>
-      </w:r>
-      <w:r>
-        <w:t xml:space="preserve"> 500 kg gelöst.</w:t>
-      </w:r>
-    </w:p>
-    <w:p>
-      <w:r>
-        <w:t xml:space="preserve">Bei der Geschwindigkeit sieht es hingegen umgekehrt aus. Steine aus der Zone 2 sind allesamt schneller </w:t>
-      </w:r>
-      <w:r>
-        <w:rPr>
-          <w:lang/>
-        </w:rPr>
-        <w:t>i</w:t>
-      </w:r>
-      <w:proofErr w:type="spellStart"/>
-      <w:r>
-        <w:t>ns</w:t>
-      </w:r>
-      <w:proofErr w:type="spellEnd"/>
-      <w:r>
-        <w:t xml:space="preserve"> Netz gefallen. Wir kennen das genaue Profil des Hangs zwar nicht, doch dürfte zu erwarten sein, dass schwerere Steine eher rollen </w:t>
-      </w:r>
-      <w:proofErr w:type="spellStart"/>
-      <w:r>
-        <w:t>resp</w:t>
-      </w:r>
-      <w:proofErr w:type="spellEnd"/>
-      <w:r>
-        <w:rPr>
-          <w:lang/>
-        </w:rPr>
-        <w:t>ektive</w:t>
-      </w:r>
-      <w:r>
-        <w:t xml:space="preserve"> häufiger aufspringen und dadurch an Geschwindigkeit verlieren. Es ist auch möglich, dass die Zone 2 deutlich höher als Zone 1, liegt.</w:t>
+        <w:t>Bei der Analyse der Verteilung der Masse nach den beiden Ablösungszonen haben wir festgestellt, dass aus der Zone 1 zwar viele Steine mit einem Gewicht von weniger als 1'000 kg runtergefallen sind, es allerdings signifikante Ausreisser bis über 3'000 kg gab. Aus der Zone 2 haben sich eher leichtere Steine, mit einer Masse bis maximal 500 kg gelöst.</w:t>
+      </w:r>
+    </w:p>
+    <w:p>
+      <w:r>
+        <w:t>Bei der Geschwindigkeit sieht es hingegen umgekehrt aus. Steine aus der Zone 2 sind allesamt schneller ins Netz gefallen. Wir kennen das genaue Profil des Hangs zwar nicht, doch dürfte zu erwarten sein, dass schwerere Steine eher rollen respektive häufiger aufspringen und dadurch an Geschwindigkeit verlieren. Es ist auch möglich, dass die Zone 2 deutlich höher als Zone 1, liegt.</w:t>
       </w:r>
     </w:p>
     <w:p>
       <w:bookmarkStart w:id="7" w:name="_Hlk90465262"/>
-      <w:bookmarkEnd w:id="2"/>
+      <w:bookmarkEnd w:id="4"/>
       <w:bookmarkEnd w:id="7"/>
       <w:r>
         <w:rPr>
@@ -1293,36 +1215,7 @@
     </w:p>
     <w:p>
       <w:r>
-        <w:t xml:space="preserve">Die Analyse der kinetischen Energie nach Ablösungszonen bestätigt das Bild mit den unterschiedlichen Geschwindigkeiten. Steine aus der Zone 1 fallen mit einer deutlich kleineren kinetischen Energie ins Fangnetz. Bei Zone 2 </w:t>
-      </w:r>
-      <w:r>
-        <w:rPr>
-          <w:lang/>
-        </w:rPr>
-        <w:t>sind z</w:t>
-      </w:r>
-      <w:proofErr w:type="spellStart"/>
-      <w:r>
-        <w:t>wei</w:t>
-      </w:r>
-      <w:proofErr w:type="spellEnd"/>
-      <w:r>
-        <w:rPr>
-          <w:lang/>
-        </w:rPr>
-        <w:t xml:space="preserve"> sehr grosse</w:t>
-      </w:r>
-      <w:r>
-        <w:t xml:space="preserve"> Ausreisser</w:t>
-      </w:r>
-      <w:r>
-        <w:rPr>
-          <w:lang/>
-        </w:rPr>
-        <w:t xml:space="preserve"> zu erkenntlich</w:t>
-      </w:r>
-      <w:r>
-        <w:t>.</w:t>
+        <w:t>Die Analyse der kinetischen Energie nach Ablösungszonen bestätigt das Bild mit den unterschiedlichen Geschwindigkeiten. Steine aus der Zone 1 fallen mit einer deutlich kleineren kinetischen Energie ins Fangnetz. Bei Zone 2 sind zwei sehr grosse Ausreisser zu erkenntlich.</w:t>
       </w:r>
     </w:p>
     <w:p>
@@ -1512,37 +1405,13 @@
       </w:r>
       <w:r>
         <w:br/>
-        <w:t>Bei der summierten Masse pro Tag wird auch ersichtlich, wie es einzelne Tage gibt, an denen grössere Massen ins Netz runtergefallen sind. Doch lässt sich daraus optisch</w:t>
-      </w:r>
-      <w:r>
-        <w:rPr>
-          <w:lang/>
-        </w:rPr>
-        <w:t xml:space="preserve"> sowie mittels </w:t>
-      </w:r>
-      <w:r>
-        <w:rPr>
-          <w:lang/>
-        </w:rPr>
+        <w:t xml:space="preserve">Bei der summierten Masse pro Tag wird auch ersichtlich, wie es einzelne Tage gibt, an denen grössere Massen ins Netz runtergefallen sind. Doch lässt sich daraus optisch sowie mittels </w:t>
+      </w:r>
+      <w:r>
         <w:t>Kolmogorov-Smirnov Test</w:t>
       </w:r>
       <w:r>
-        <w:rPr>
-          <w:lang/>
-        </w:rPr>
-        <w:t xml:space="preserve"> </w:t>
-      </w:r>
-      <w:r>
-        <w:t xml:space="preserve">keine </w:t>
-      </w:r>
-      <w:r>
-        <w:rPr>
-          <w:lang/>
-        </w:rPr>
-        <w:t>Verteilung eindeutig</w:t>
-      </w:r>
-      <w:r>
-        <w:t xml:space="preserve"> erkennen.</w:t>
+        <w:t xml:space="preserve"> keine Verteilung eindeutig erkennen.</w:t>
       </w:r>
     </w:p>
     <w:p>
@@ -1664,16 +1533,7 @@
       </w:r>
       <w:proofErr w:type="gramEnd"/>
       <w:r>
-        <w:t xml:space="preserve"> die Überprüfung der Verteilungen der Massen, Geschwindigkeiten und Zeitabstände pro Zone</w:t>
-      </w:r>
-      <w:r>
-        <w:rPr>
-          <w:lang/>
-        </w:rPr>
-        <w:t xml:space="preserve"> essentiell um dies emit den korrekten Verteilungen zu simulieren</w:t>
-      </w:r>
-      <w:r>
-        <w:t>.</w:t>
+        <w:t xml:space="preserve"> die Überprüfung der Verteilungen der Massen, Geschwindigkeiten und Zeitabstände pro Zone essentiell um dies emit den korrekten Verteilungen zu simulieren.</w:t>
       </w:r>
       <w:r>
         <w:br/>
@@ -2024,61 +1884,7 @@
     </w:p>
     <w:p>
       <w:r>
-        <w:t xml:space="preserve">Bei unserem ersten </w:t>
-      </w:r>
-      <w:r>
-        <w:rPr>
-          <w:lang/>
-        </w:rPr>
-        <w:t>Kickoff Meeting</w:t>
-      </w:r>
-      <w:r>
-        <w:t xml:space="preserve"> notierten wir uns, welche </w:t>
-      </w:r>
-      <w:r>
-        <w:rPr>
-          <w:lang/>
-        </w:rPr>
-        <w:t>Informationen</w:t>
-      </w:r>
-      <w:r>
-        <w:t xml:space="preserve"> und </w:t>
-      </w:r>
-      <w:r>
-        <w:rPr>
-          <w:lang/>
-        </w:rPr>
-        <w:t>Modelparameter bereits vorgegeben sind</w:t>
-      </w:r>
-      <w:r>
-        <w:t xml:space="preserve">. Dabei </w:t>
-      </w:r>
-      <w:r>
-        <w:rPr>
-          <w:lang/>
-        </w:rPr>
-        <w:t xml:space="preserve">erarbeiteten wir </w:t>
-      </w:r>
-      <w:r>
-        <w:t xml:space="preserve">einige Fragen </w:t>
-      </w:r>
-      <w:r>
-        <w:rPr>
-          <w:lang/>
-        </w:rPr>
-        <w:t>welche</w:t>
-      </w:r>
-      <w:r>
-        <w:t xml:space="preserve"> Unklarheiten</w:t>
-      </w:r>
-      <w:r>
-        <w:rPr>
-          <w:lang/>
-        </w:rPr>
-        <w:t xml:space="preserve"> und Modellierungsgrenzen betrafen</w:t>
-      </w:r>
-      <w:r>
-        <w:t xml:space="preserve">. Diese konnten wir zum Grossteil mit Rocco klären. </w:t>
+        <w:t xml:space="preserve">Bei unserem ersten Kickoff Meeting notierten wir uns, welche Informationen und Modelparameter bereits vorgegeben sind. Dabei erarbeiteten wir einige Fragen welche Unklarheiten und Modellierungsgrenzen betrafen. Diese konnten wir zum Grossteil mit Rocco klären. </w:t>
       </w:r>
       <w:r>
         <w:br/>
@@ -2281,9 +2087,6 @@
         <w:t>Weiter haben wir für jeden Stein pro Zone den Zeitabstand zum vorherigen Steinfall berechnet. Dazu wurde eine simple Differenz verwendet. Für die Auswertungen haben wir weiter die rollierende 24-Stunden Masse im Netz berechnet</w:t>
       </w:r>
       <w:r>
-        <w:rPr>
-          <w:lang/>
-        </w:rPr>
         <w:t>.</w:t>
       </w:r>
     </w:p>
@@ -2341,9 +2144,6 @@
         <w:t xml:space="preserve"> der obengenannten Formel die kinetische Energie </w:t>
       </w:r>
       <w:r>
-        <w:rPr>
-          <w:lang/>
-        </w:rPr>
         <w:t xml:space="preserve">ebenfalls </w:t>
       </w:r>
       <w:r>
@@ -2479,16 +2279,7 @@
       </w:r>
       <w:r>
         <w:br/>
-        <w:t>Als Bremsweg</w:t>
-      </w:r>
-      <w:r>
-        <w:rPr>
-          <w:lang/>
-        </w:rPr>
-        <w:t xml:space="preserve"> in einer Gefahrensituation</w:t>
-      </w:r>
-      <w:r>
-        <w:t xml:space="preserve"> definierten wir 18 Meter </w:t>
+        <w:t xml:space="preserve">Als Bremsweg in einer Gefahrensituation definierten wir 18 Meter </w:t>
       </w:r>
       <w:r>
         <w:rPr>
@@ -2497,56 +2288,20 @@
         <w:t>(Gebhardt, 2018)</w:t>
       </w:r>
       <w:r>
-        <w:t xml:space="preserve"> und für die</w:t>
-      </w:r>
-      <w:r>
-        <w:rPr>
-          <w:lang/>
-        </w:rPr>
-        <w:t xml:space="preserve"> durchschnittliche</w:t>
-      </w:r>
-      <w:r>
-        <w:t xml:space="preserve"> Autolänge 4,4 Meter </w:t>
+        <w:t xml:space="preserve"> und für die durchschnittliche Autolänge 4,4 Meter </w:t>
       </w:r>
       <w:r>
         <w:t>(Baz, 2018)</w:t>
       </w:r>
       <w:r>
-        <w:t>. Diese Zahlen addiert, ergab sich somit eine Gefahrenzone von 22,</w:t>
-      </w:r>
-      <w:r>
-        <w:rPr>
-          <w:lang/>
-        </w:rPr>
-        <w:t>4</w:t>
-      </w:r>
-      <w:r>
-        <w:t xml:space="preserve"> Metern. Die 60 km/h rechneten wir in 16.66 m/s um.</w:t>
+        <w:t>. Diese Zahlen addiert, ergab sich somit eine Gefahrenzone von 22,4 Metern. Die 60 km/h rechneten wir in 16.66 m/s um.</w:t>
       </w:r>
       <w:r>
         <w:br/>
       </w:r>
       <w:r>
         <w:br/>
-        <w:t xml:space="preserve">Anhand von diesen Zahlen berechneten wir die Wahrscheinlichkeit pro Tag, dass ein Auto in der Gefahrenzone ist. Den </w:t>
-      </w:r>
-      <w:r>
-        <w:rPr>
-          <w:lang/>
-        </w:rPr>
-        <w:t xml:space="preserve">durchschnittlichen </w:t>
-      </w:r>
-      <w:r>
-        <w:t xml:space="preserve">Besetzungsgrad </w:t>
-      </w:r>
-      <w:r>
-        <w:rPr>
-          <w:lang/>
-        </w:rPr>
-        <w:t>der</w:t>
-      </w:r>
-      <w:r>
-        <w:t xml:space="preserve"> Autos legten wir auf 1.66 Personen fest </w:t>
+        <w:t xml:space="preserve">Anhand von diesen Zahlen berechneten wir die Wahrscheinlichkeit pro Tag, dass ein Auto in der Gefahrenzone ist. Den durchschnittlichen Besetzungsgrad der Autos legten wir auf 1.66 Personen fest </w:t>
       </w:r>
       <w:r>
         <w:rPr>
@@ -2555,16 +2310,7 @@
         <w:t>(Hartmann &amp; Walter, 2018)</w:t>
       </w:r>
       <w:r>
-        <w:t>. Wir rechneten mit der Wahrscheinlichkeit, dass ein Steinschlag in 4 von 14 Fällen</w:t>
-      </w:r>
-      <w:r>
-        <w:rPr>
-          <w:lang/>
-        </w:rPr>
-        <w:t xml:space="preserve"> auf Kantonsstrassen</w:t>
-      </w:r>
-      <w:r>
-        <w:t xml:space="preserve"> tödlich endet </w:t>
+        <w:t xml:space="preserve">. Wir rechneten mit der Wahrscheinlichkeit, dass ein Steinschlag in 4 von 14 Fällen auf Kantonsstrassen tödlich endet </w:t>
       </w:r>
       <w:r>
         <w:rPr>
@@ -2573,22 +2319,7 @@
         <w:t>(Gerber, 2019)</w:t>
       </w:r>
       <w:r>
-        <w:t xml:space="preserve">. Als letzten Schritt </w:t>
-      </w:r>
-      <w:r>
-        <w:rPr>
-          <w:lang/>
-        </w:rPr>
-        <w:t>multiplizierten</w:t>
-      </w:r>
-      <w:r>
-        <w:t xml:space="preserve"> wir die errechneten Wahrscheinlichkeiten</w:t>
-      </w:r>
-      <w:r>
-        <w:rPr>
-          <w:lang/>
-        </w:rPr>
-        <w:t xml:space="preserve"> zu einer bedingten Kausalkette von Wahrscheinlichkeiten.</w:t>
+        <w:t>. Als letzten Schritt multiplizierten wir die errechneten Wahrscheinlichkeiten zu einer bedingten Kausalkette von Wahrscheinlichkeiten.</w:t>
       </w:r>
     </w:p>
     <w:p/>
@@ -2629,9 +2360,6 @@
         <w:t>Anhand der beschriebenen Simulationen der Steinschläge empfehlen wir, die Strasse offen zu belassen. Wir haben berechnet, dass die Sterbewahrscheinlichkeit</w:t>
       </w:r>
       <w:r>
-        <w:rPr>
-          <w:lang/>
-        </w:rPr>
         <w:t xml:space="preserve"> pro Jahr</w:t>
       </w:r>
       <w:r>
@@ -2689,64 +2417,55 @@
         <w:rPr>
           <w:rFonts w:ascii="Calibri" w:hAnsi="Calibri" w:cs="Calibri"/>
         </w:rPr>
-        <w:t>(</w:t>
-      </w:r>
-      <w:proofErr w:type="spellStart"/>
+        <w:t>(Geopraevent, 2018)</w:t>
+      </w:r>
+      <w:r>
+        <w:fldChar w:fldCharType="end"/>
+      </w:r>
+      <w:r>
+        <w:t xml:space="preserve"> </w:t>
+      </w:r>
+      <w:r>
+        <w:fldChar w:fldCharType="begin"/>
+      </w:r>
+      <w:r>
+        <w:instrText xml:space="preserve"> ADDIN ZOTERO_ITEM CSL_CITATION {"citationID":"XJqyzxtI","properties":{"formattedCitation":"(Scott, 2021)","plainCitation":"(Scott, 2021)","noteIndex":0},"citationItems":[{"id":34,"uris":["http://zotero.org/groups/4440957/items/ZZFMJGKZ"],"uri":["http://zotero.org/groups/4440957/items/ZZFMJGKZ"],"itemData":{"id":34,"type":"motion_picture","title":"Why this \"falling rocks\" sign is more important than most","URL":"https://www.youtube.com/watch?v=o-oVXYkBwgw","author":[{"family":"Scott","given":"Tom"}],"issued":{"date-parts":[["2021",11,8]]}}}],"schema":"https://github.com/citation-style-language/schema/raw/master/csl-citation.json"} </w:instrText>
+      </w:r>
+      <w:r>
+        <w:fldChar w:fldCharType="separate"/>
+      </w:r>
       <w:r>
         <w:rPr>
           <w:rFonts w:ascii="Calibri" w:hAnsi="Calibri" w:cs="Calibri"/>
         </w:rPr>
-        <w:t>Geopraevent</w:t>
-      </w:r>
-      <w:proofErr w:type="spellEnd"/>
-      <w:r>
+        <w:t>(Scott, 2021)</w:t>
+      </w:r>
+      <w:r>
+        <w:fldChar w:fldCharType="end"/>
+      </w:r>
+      <w:r>
+        <w:t>.</w:t>
+      </w:r>
+    </w:p>
+    <w:p/>
+    <w:p/>
+    <w:p/>
+    <w:p/>
+    <w:p/>
+    <w:p/>
+    <w:p/>
+    <w:p/>
+    <w:p/>
+    <w:p/>
+    <w:p/>
+    <w:p>
+      <w:pPr>
+        <w:pStyle w:val="berschrift1"/>
         <w:rPr>
           <w:rFonts w:ascii="Calibri" w:hAnsi="Calibri" w:cs="Calibri"/>
-        </w:rPr>
-        <w:t>, 2018)</w:t>
-      </w:r>
-      <w:r>
-        <w:fldChar w:fldCharType="end"/>
-      </w:r>
-      <w:r>
-        <w:t xml:space="preserve"> </w:t>
-      </w:r>
-      <w:r>
-        <w:fldChar w:fldCharType="begin"/>
-      </w:r>
-      <w:r>
-        <w:instrText xml:space="preserve"> ADDIN ZOTERO_ITEM CSL_CITATION {"citationID":"XJqyzxtI","properties":{"formattedCitation":"(Scott, 2021)","plainCitation":"(Scott, 2021)","noteIndex":0},"citationItems":[{"id":34,"uris":["http://zotero.org/groups/4440957/items/ZZFMJGKZ"],"uri":["http://zotero.org/groups/4440957/items/ZZFMJGKZ"],"itemData":{"id":34,"type":"motion_picture","title":"Why this \"falling rocks\" sign is more important than most","URL":"https://www.youtube.com/watch?v=o-oVXYkBwgw","author":[{"family":"Scott","given":"Tom"}],"issued":{"date-parts":[["2021",11,8]]}}}],"schema":"https://github.com/citation-style-language/schema/raw/master/csl-citation.json"} </w:instrText>
-      </w:r>
-      <w:r>
-        <w:fldChar w:fldCharType="separate"/>
-      </w:r>
-      <w:r>
-        <w:rPr>
-          <w:rFonts w:ascii="Calibri" w:hAnsi="Calibri" w:cs="Calibri"/>
-        </w:rPr>
-        <w:t>(Scott, 2021)</w:t>
-      </w:r>
-      <w:r>
-        <w:fldChar w:fldCharType="end"/>
-      </w:r>
-      <w:r>
-        <w:t>.</w:t>
-      </w:r>
-    </w:p>
-    <w:p/>
-    <w:p/>
-    <w:p/>
-    <w:p/>
-    <w:p/>
-    <w:p/>
-    <w:p/>
-    <w:p/>
-    <w:p/>
-    <w:p/>
-    <w:p/>
-    <w:p>
-      <w:pPr>
-        <w:pStyle w:val="berschrift1"/>
+          <w:sz w:val="22"/>
+          <w:szCs w:val="24"/>
+        </w:rPr>
       </w:pPr>
       <w:bookmarkStart w:id="9" w:name="_Toc90903724"/>
       <w:r>
@@ -2754,127 +2473,161 @@
         <w:t>Quellennachweis</w:t>
       </w:r>
       <w:bookmarkEnd w:id="9"/>
+      <w:r>
+        <w:br/>
+      </w:r>
+      <w:r>
+        <w:fldChar w:fldCharType="begin"/>
+      </w:r>
+      <w:r>
+        <w:instrText xml:space="preserve"> ADDIN ZOTERO_BIBL {"uncited":[["http://zotero.org/groups/4440957/items/4QY3KR8J"],["http://zotero.org/groups/4440957/items/ZZZQYKD3"],["http://zotero.org/groups/4440957/items/38JHE83D"],["http://zotero.org/groups/4440957/items/UZVWLSAH"]],"omitted":[],"custom":[]} CSL_BIBLIOGRAPHY </w:instrText>
+      </w:r>
+      <w:r>
+        <w:fldChar w:fldCharType="separate"/>
+      </w:r>
+      <w:r>
+        <w:rPr>
+          <w:rFonts w:ascii="Calibri" w:eastAsiaTheme="minorEastAsia" w:hAnsi="Calibri" w:cs="Calibri"/>
+          <w:color w:val="auto"/>
+          <w:sz w:val="22"/>
+          <w:szCs w:val="24"/>
+        </w:rPr>
+        <w:t>Baz. (2018, Mai 7). Autos werden immer breiter und länger. https://www.bazonline.ch/auto/autos-werden-immer-breiter-und-laenger/story/25635086</w:t>
+      </w:r>
     </w:p>
     <w:p>
       <w:pPr>
         <w:pStyle w:val="Literaturverzeichnis"/>
         <w:rPr>
-          <w:rFonts w:ascii="Calibri" w:hAnsi="Calibri"/>
-        </w:rPr>
-      </w:pPr>
-      <w:r>
-        <w:br/>
-      </w:r>
-      <w:r>
-        <w:fldChar w:fldCharType="begin"/>
-      </w:r>
-      <w:r>
-        <w:instrText xml:space="preserve"> ADDIN ZOTERO_BIBL {"uncited":[],"omitted":[],"custom":[]} CSL_BIBLIOGRAPHY </w:instrText>
-      </w:r>
-      <w:r>
-        <w:fldChar w:fldCharType="separate"/>
-      </w:r>
-      <w:r>
-        <w:rPr>
-          <w:rFonts w:ascii="Calibri" w:hAnsi="Calibri"/>
-        </w:rPr>
-        <w:t xml:space="preserve">Baz. (2018, Mai 7). </w:t>
-      </w:r>
-      <w:r>
-        <w:rPr>
-          <w:rFonts w:ascii="Calibri" w:hAnsi="Calibri"/>
+          <w:rFonts w:ascii="Calibri" w:hAnsi="Calibri" w:cs="Calibri"/>
+          <w:szCs w:val="24"/>
+        </w:rPr>
+      </w:pPr>
+      <w:r>
+        <w:rPr>
+          <w:rFonts w:ascii="Calibri" w:hAnsi="Calibri" w:cs="Calibri"/>
+          <w:szCs w:val="24"/>
+        </w:rPr>
+        <w:t xml:space="preserve">Brunner Images. (2017). </w:t>
+      </w:r>
+      <w:r>
+        <w:rPr>
+          <w:rFonts w:ascii="Calibri" w:hAnsi="Calibri" w:cs="Calibri"/>
           <w:i/>
           <w:iCs/>
-        </w:rPr>
-        <w:t>Autos werden immer breiter und länger</w:t>
-      </w:r>
-      <w:r>
-        <w:rPr>
-          <w:rFonts w:ascii="Calibri" w:hAnsi="Calibri"/>
-        </w:rPr>
-        <w:t>. https://www.bazonline.ch/auto/autos-werden-immer-breiter-und-laenger/story/25635086</w:t>
+          <w:szCs w:val="24"/>
+        </w:rPr>
+        <w:t>Bild</w:t>
+      </w:r>
+      <w:r>
+        <w:rPr>
+          <w:rFonts w:ascii="Calibri" w:hAnsi="Calibri" w:cs="Calibri"/>
+          <w:szCs w:val="24"/>
+        </w:rPr>
+        <w:t>. https://oekastatic.orf.at/static/images/site/oeka/20170935/steinschlag.5649584.jpg</w:t>
       </w:r>
     </w:p>
     <w:p>
       <w:pPr>
         <w:pStyle w:val="Literaturverzeichnis"/>
         <w:rPr>
-          <w:rFonts w:ascii="Calibri" w:hAnsi="Calibri"/>
-        </w:rPr>
-      </w:pPr>
-      <w:r>
-        <w:rPr>
-          <w:rFonts w:ascii="Calibri" w:hAnsi="Calibri"/>
-        </w:rPr>
-        <w:t xml:space="preserve">Brunner Images. (2017). </w:t>
-      </w:r>
-      <w:r>
-        <w:rPr>
-          <w:rFonts w:ascii="Calibri" w:hAnsi="Calibri"/>
+          <w:rFonts w:ascii="Calibri" w:hAnsi="Calibri" w:cs="Calibri"/>
+          <w:szCs w:val="24"/>
+        </w:rPr>
+      </w:pPr>
+      <w:r>
+        <w:rPr>
+          <w:rFonts w:ascii="Calibri" w:hAnsi="Calibri" w:cs="Calibri"/>
+          <w:szCs w:val="24"/>
+        </w:rPr>
+        <w:t xml:space="preserve">Gebhardt, M. (2018, April 24). </w:t>
+      </w:r>
+      <w:r>
+        <w:rPr>
+          <w:rFonts w:ascii="Calibri" w:hAnsi="Calibri" w:cs="Calibri"/>
           <w:i/>
           <w:iCs/>
-        </w:rPr>
-        <w:t>Bild</w:t>
-      </w:r>
-      <w:r>
-        <w:rPr>
-          <w:rFonts w:ascii="Calibri" w:hAnsi="Calibri"/>
-        </w:rPr>
-        <w:t>. https://oekastatic.orf.at/static/images/site/oeka/20170935/steinschlag.5649584.jpg</w:t>
+          <w:szCs w:val="24"/>
+        </w:rPr>
+        <w:t>Bremsweg Berechnung</w:t>
+      </w:r>
+      <w:r>
+        <w:rPr>
+          <w:rFonts w:ascii="Calibri" w:hAnsi="Calibri" w:cs="Calibri"/>
+          <w:szCs w:val="24"/>
+        </w:rPr>
+        <w:t>. So wird der Bremsweg berechnet. https://www.autobild.de/artikel/bremsweg-formel-13443369.html#anchor_1</w:t>
       </w:r>
     </w:p>
     <w:p>
       <w:pPr>
         <w:pStyle w:val="Literaturverzeichnis"/>
         <w:rPr>
-          <w:rFonts w:ascii="Calibri" w:hAnsi="Calibri"/>
-        </w:rPr>
-      </w:pPr>
-      <w:r>
-        <w:rPr>
-          <w:rFonts w:ascii="Calibri" w:hAnsi="Calibri"/>
-        </w:rPr>
-        <w:t xml:space="preserve">Gebhardt, M. (2018, April 24). </w:t>
-      </w:r>
-      <w:r>
-        <w:rPr>
-          <w:rFonts w:ascii="Calibri" w:hAnsi="Calibri"/>
+          <w:rFonts w:ascii="Calibri" w:hAnsi="Calibri" w:cs="Calibri"/>
+          <w:szCs w:val="24"/>
+        </w:rPr>
+      </w:pPr>
+      <w:proofErr w:type="spellStart"/>
+      <w:r>
+        <w:rPr>
+          <w:rFonts w:ascii="Calibri" w:hAnsi="Calibri" w:cs="Calibri"/>
+          <w:szCs w:val="24"/>
+        </w:rPr>
+        <w:t>Geopraevent</w:t>
+      </w:r>
+      <w:proofErr w:type="spellEnd"/>
+      <w:r>
+        <w:rPr>
+          <w:rFonts w:ascii="Calibri" w:hAnsi="Calibri" w:cs="Calibri"/>
+          <w:szCs w:val="24"/>
+        </w:rPr>
+        <w:t xml:space="preserve">. (2018, November 25). </w:t>
+      </w:r>
+      <w:r>
+        <w:rPr>
+          <w:rFonts w:ascii="Calibri" w:hAnsi="Calibri" w:cs="Calibri"/>
           <w:i/>
           <w:iCs/>
-        </w:rPr>
-        <w:t>Bremsweg Berechnung</w:t>
-      </w:r>
-      <w:r>
-        <w:rPr>
-          <w:rFonts w:ascii="Calibri" w:hAnsi="Calibri"/>
-        </w:rPr>
-        <w:t>. So wird der Bremsweg berechnet. https://www.autobild.de/artikel/bremsweg-formel-13443369.html#anchor_1</w:t>
+          <w:szCs w:val="24"/>
+        </w:rPr>
+        <w:t>Steinschlagradar Brienz</w:t>
+      </w:r>
+      <w:r>
+        <w:rPr>
+          <w:rFonts w:ascii="Calibri" w:hAnsi="Calibri" w:cs="Calibri"/>
+          <w:szCs w:val="24"/>
+        </w:rPr>
+        <w:t>. https://www.geopraevent.ch/project/steinschlagradar-brienz/</w:t>
       </w:r>
     </w:p>
     <w:p>
       <w:pPr>
         <w:pStyle w:val="Literaturverzeichnis"/>
         <w:rPr>
-          <w:rFonts w:ascii="Calibri" w:hAnsi="Calibri"/>
-        </w:rPr>
-      </w:pPr>
-      <w:r>
-        <w:rPr>
-          <w:rFonts w:ascii="Calibri" w:hAnsi="Calibri"/>
+          <w:rFonts w:ascii="Calibri" w:hAnsi="Calibri" w:cs="Calibri"/>
+          <w:szCs w:val="24"/>
+        </w:rPr>
+      </w:pPr>
+      <w:r>
+        <w:rPr>
+          <w:rFonts w:ascii="Calibri" w:hAnsi="Calibri" w:cs="Calibri"/>
+          <w:szCs w:val="24"/>
         </w:rPr>
         <w:t xml:space="preserve">Gerber, W. (2019). </w:t>
       </w:r>
       <w:r>
         <w:rPr>
-          <w:rFonts w:ascii="Calibri" w:hAnsi="Calibri"/>
+          <w:rFonts w:ascii="Calibri" w:hAnsi="Calibri" w:cs="Calibri"/>
           <w:i/>
           <w:iCs/>
+          <w:szCs w:val="24"/>
         </w:rPr>
         <w:t>Naturgefahr Steinschlag – Erfahrungen und Erkenntnisse—SLF</w:t>
       </w:r>
       <w:r>
         <w:rPr>
-          <w:rFonts w:ascii="Calibri" w:hAnsi="Calibri"/>
+          <w:rFonts w:ascii="Calibri" w:hAnsi="Calibri" w:cs="Calibri"/>
+          <w:szCs w:val="24"/>
         </w:rPr>
         <w:t>. https://www.slf.ch/de/newsseiten/2019/03/naturgefahr-steinschlag-erfahrungen-und-erkenntnisse.html</w:t>
       </w:r>
@@ -2883,28 +2636,246 @@
       <w:pPr>
         <w:pStyle w:val="Literaturverzeichnis"/>
         <w:rPr>
-          <w:rFonts w:ascii="Calibri" w:hAnsi="Calibri"/>
-        </w:rPr>
-      </w:pPr>
-      <w:r>
-        <w:rPr>
-          <w:rFonts w:ascii="Calibri" w:hAnsi="Calibri"/>
+          <w:rFonts w:ascii="Calibri" w:hAnsi="Calibri" w:cs="Calibri"/>
+          <w:szCs w:val="24"/>
+        </w:rPr>
+      </w:pPr>
+      <w:r>
+        <w:rPr>
+          <w:rFonts w:ascii="Calibri" w:hAnsi="Calibri" w:cs="Calibri"/>
+          <w:szCs w:val="24"/>
         </w:rPr>
         <w:t xml:space="preserve">Hartmann, P., &amp; Walter, P. (2018, April 1). </w:t>
       </w:r>
       <w:r>
         <w:rPr>
-          <w:rFonts w:ascii="Calibri" w:hAnsi="Calibri"/>
+          <w:rFonts w:ascii="Calibri" w:hAnsi="Calibri" w:cs="Calibri"/>
           <w:i/>
           <w:iCs/>
+          <w:szCs w:val="24"/>
         </w:rPr>
         <w:t>Mikrozensus Graubünden</w:t>
       </w:r>
       <w:r>
         <w:rPr>
-          <w:rFonts w:ascii="Calibri" w:hAnsi="Calibri"/>
+          <w:rFonts w:ascii="Calibri" w:hAnsi="Calibri" w:cs="Calibri"/>
+          <w:szCs w:val="24"/>
         </w:rPr>
         <w:t>. Mobilität in Graubünden. https://www.gr.ch/DE/Medien/Mitteilungen/MMStaka/2018/MedienDokumente/Bericht_Mikrozensus_2015_ohneAnhang.pdf</w:t>
+      </w:r>
+    </w:p>
+    <w:p>
+      <w:pPr>
+        <w:pStyle w:val="Literaturverzeichnis"/>
+        <w:rPr>
+          <w:rFonts w:ascii="Calibri" w:hAnsi="Calibri" w:cs="Calibri"/>
+          <w:szCs w:val="24"/>
+        </w:rPr>
+      </w:pPr>
+      <w:r>
+        <w:rPr>
+          <w:rFonts w:ascii="Calibri" w:hAnsi="Calibri" w:cs="Calibri"/>
+          <w:szCs w:val="24"/>
+        </w:rPr>
+        <w:t xml:space="preserve">Scott, T. (2021, November 8). </w:t>
+      </w:r>
+      <w:proofErr w:type="spellStart"/>
+      <w:r>
+        <w:rPr>
+          <w:rFonts w:ascii="Calibri" w:hAnsi="Calibri" w:cs="Calibri"/>
+          <w:i/>
+          <w:iCs/>
+          <w:szCs w:val="24"/>
+        </w:rPr>
+        <w:t>Why</w:t>
+      </w:r>
+      <w:proofErr w:type="spellEnd"/>
+      <w:r>
+        <w:rPr>
+          <w:rFonts w:ascii="Calibri" w:hAnsi="Calibri" w:cs="Calibri"/>
+          <w:i/>
+          <w:iCs/>
+          <w:szCs w:val="24"/>
+        </w:rPr>
+        <w:t xml:space="preserve"> </w:t>
+      </w:r>
+      <w:proofErr w:type="spellStart"/>
+      <w:r>
+        <w:rPr>
+          <w:rFonts w:ascii="Calibri" w:hAnsi="Calibri" w:cs="Calibri"/>
+          <w:i/>
+          <w:iCs/>
+          <w:szCs w:val="24"/>
+        </w:rPr>
+        <w:t>this</w:t>
+      </w:r>
+      <w:proofErr w:type="spellEnd"/>
+      <w:r>
+        <w:rPr>
+          <w:rFonts w:ascii="Calibri" w:hAnsi="Calibri" w:cs="Calibri"/>
+          <w:i/>
+          <w:iCs/>
+          <w:szCs w:val="24"/>
+        </w:rPr>
+        <w:t xml:space="preserve"> „</w:t>
+      </w:r>
+      <w:proofErr w:type="spellStart"/>
+      <w:r>
+        <w:rPr>
+          <w:rFonts w:ascii="Calibri" w:hAnsi="Calibri" w:cs="Calibri"/>
+          <w:i/>
+          <w:iCs/>
+          <w:szCs w:val="24"/>
+        </w:rPr>
+        <w:t>falling</w:t>
+      </w:r>
+      <w:proofErr w:type="spellEnd"/>
+      <w:r>
+        <w:rPr>
+          <w:rFonts w:ascii="Calibri" w:hAnsi="Calibri" w:cs="Calibri"/>
+          <w:i/>
+          <w:iCs/>
+          <w:szCs w:val="24"/>
+        </w:rPr>
+        <w:t xml:space="preserve"> </w:t>
+      </w:r>
+      <w:proofErr w:type="spellStart"/>
+      <w:r>
+        <w:rPr>
+          <w:rFonts w:ascii="Calibri" w:hAnsi="Calibri" w:cs="Calibri"/>
+          <w:i/>
+          <w:iCs/>
+          <w:szCs w:val="24"/>
+        </w:rPr>
+        <w:t>rocks</w:t>
+      </w:r>
+      <w:proofErr w:type="spellEnd"/>
+      <w:r>
+        <w:rPr>
+          <w:rFonts w:ascii="Calibri" w:hAnsi="Calibri" w:cs="Calibri"/>
+          <w:i/>
+          <w:iCs/>
+          <w:szCs w:val="24"/>
+        </w:rPr>
+        <w:t xml:space="preserve">“ </w:t>
+      </w:r>
+      <w:proofErr w:type="spellStart"/>
+      <w:r>
+        <w:rPr>
+          <w:rFonts w:ascii="Calibri" w:hAnsi="Calibri" w:cs="Calibri"/>
+          <w:i/>
+          <w:iCs/>
+          <w:szCs w:val="24"/>
+        </w:rPr>
+        <w:t>sign</w:t>
+      </w:r>
+      <w:proofErr w:type="spellEnd"/>
+      <w:r>
+        <w:rPr>
+          <w:rFonts w:ascii="Calibri" w:hAnsi="Calibri" w:cs="Calibri"/>
+          <w:i/>
+          <w:iCs/>
+          <w:szCs w:val="24"/>
+        </w:rPr>
+        <w:t xml:space="preserve"> </w:t>
+      </w:r>
+      <w:proofErr w:type="spellStart"/>
+      <w:r>
+        <w:rPr>
+          <w:rFonts w:ascii="Calibri" w:hAnsi="Calibri" w:cs="Calibri"/>
+          <w:i/>
+          <w:iCs/>
+          <w:szCs w:val="24"/>
+        </w:rPr>
+        <w:t>is</w:t>
+      </w:r>
+      <w:proofErr w:type="spellEnd"/>
+      <w:r>
+        <w:rPr>
+          <w:rFonts w:ascii="Calibri" w:hAnsi="Calibri" w:cs="Calibri"/>
+          <w:i/>
+          <w:iCs/>
+          <w:szCs w:val="24"/>
+        </w:rPr>
+        <w:t xml:space="preserve"> </w:t>
+      </w:r>
+      <w:proofErr w:type="spellStart"/>
+      <w:r>
+        <w:rPr>
+          <w:rFonts w:ascii="Calibri" w:hAnsi="Calibri" w:cs="Calibri"/>
+          <w:i/>
+          <w:iCs/>
+          <w:szCs w:val="24"/>
+        </w:rPr>
+        <w:t>more</w:t>
+      </w:r>
+      <w:proofErr w:type="spellEnd"/>
+      <w:r>
+        <w:rPr>
+          <w:rFonts w:ascii="Calibri" w:hAnsi="Calibri" w:cs="Calibri"/>
+          <w:i/>
+          <w:iCs/>
+          <w:szCs w:val="24"/>
+        </w:rPr>
+        <w:t xml:space="preserve"> </w:t>
+      </w:r>
+      <w:proofErr w:type="spellStart"/>
+      <w:r>
+        <w:rPr>
+          <w:rFonts w:ascii="Calibri" w:hAnsi="Calibri" w:cs="Calibri"/>
+          <w:i/>
+          <w:iCs/>
+          <w:szCs w:val="24"/>
+        </w:rPr>
+        <w:t>important</w:t>
+      </w:r>
+      <w:proofErr w:type="spellEnd"/>
+      <w:r>
+        <w:rPr>
+          <w:rFonts w:ascii="Calibri" w:hAnsi="Calibri" w:cs="Calibri"/>
+          <w:i/>
+          <w:iCs/>
+          <w:szCs w:val="24"/>
+        </w:rPr>
+        <w:t xml:space="preserve"> </w:t>
+      </w:r>
+      <w:proofErr w:type="spellStart"/>
+      <w:r>
+        <w:rPr>
+          <w:rFonts w:ascii="Calibri" w:hAnsi="Calibri" w:cs="Calibri"/>
+          <w:i/>
+          <w:iCs/>
+          <w:szCs w:val="24"/>
+        </w:rPr>
+        <w:t>than</w:t>
+      </w:r>
+      <w:proofErr w:type="spellEnd"/>
+      <w:r>
+        <w:rPr>
+          <w:rFonts w:ascii="Calibri" w:hAnsi="Calibri" w:cs="Calibri"/>
+          <w:i/>
+          <w:iCs/>
+          <w:szCs w:val="24"/>
+        </w:rPr>
+        <w:t xml:space="preserve"> </w:t>
+      </w:r>
+      <w:proofErr w:type="spellStart"/>
+      <w:r>
+        <w:rPr>
+          <w:rFonts w:ascii="Calibri" w:hAnsi="Calibri" w:cs="Calibri"/>
+          <w:i/>
+          <w:iCs/>
+          <w:szCs w:val="24"/>
+        </w:rPr>
+        <w:t>most</w:t>
+      </w:r>
+      <w:proofErr w:type="spellEnd"/>
+      <w:r>
+        <w:rPr>
+          <w:rFonts w:ascii="Calibri" w:hAnsi="Calibri" w:cs="Calibri"/>
+          <w:szCs w:val="24"/>
+        </w:rPr>
+        <w:t>. https://www.youtube.com/watch?v=o-oVXYkBwgw</w:t>
       </w:r>
     </w:p>
     <w:p>
@@ -2914,6 +2885,19 @@
       </w:pPr>
       <w:r>
         <w:fldChar w:fldCharType="end"/>
+      </w:r>
+    </w:p>
+    <w:p/>
+    <w:p/>
+    <w:p/>
+    <w:p>
+      <w:pPr>
+        <w:tabs>
+          <w:tab w:val="left" w:pos="7695"/>
+        </w:tabs>
+      </w:pPr>
+      <w:r>
+        <w:tab/>
       </w:r>
     </w:p>
     <w:sectPr>

</xml_diff>